<commit_message>
commit change to questionnaire
commit change to questionnaire
</commit_message>
<xml_diff>
--- a/campaign/Peel Region Municipal Election Candidate Questionnaire.docx
+++ b/campaign/Peel Region Municipal Election Candidate Questionnaire.docx
@@ -1,6 +1,6 @@
 
 <file path=word/document.xml><?xml version="1.0" encoding="utf-8"?>
-<w:document xmlns:wpc="http://schemas.microsoft.com/office/word/2010/wordprocessingCanvas" xmlns:mc="http://schemas.openxmlformats.org/markup-compatibility/2006" xmlns:o="urn:schemas-microsoft-com:office:office" xmlns:r="http://schemas.openxmlformats.org/officeDocument/2006/relationships" xmlns:m="http://schemas.openxmlformats.org/officeDocument/2006/math" xmlns:v="urn:schemas-microsoft-com:vml" xmlns:wp14="http://schemas.microsoft.com/office/word/2010/wordprocessingDrawing" xmlns:wp="http://schemas.openxmlformats.org/drawingml/2006/wordprocessingDrawing" xmlns:w10="urn:schemas-microsoft-com:office:word" xmlns:w="http://schemas.openxmlformats.org/wordprocessingml/2006/main" xmlns:w14="http://schemas.microsoft.com/office/word/2010/wordml" xmlns:wpg="http://schemas.microsoft.com/office/word/2010/wordprocessingGroup" xmlns:wpi="http://schemas.microsoft.com/office/word/2010/wordprocessingInk" xmlns:wne="http://schemas.microsoft.com/office/word/2006/wordml" xmlns:wps="http://schemas.microsoft.com/office/word/2010/wordprocessingShape" mc:Ignorable="w14 wp14">
+<w:document xmlns:ve="http://schemas.openxmlformats.org/markup-compatibility/2006" xmlns:o="urn:schemas-microsoft-com:office:office" xmlns:r="http://schemas.openxmlformats.org/officeDocument/2006/relationships" xmlns:m="http://schemas.openxmlformats.org/officeDocument/2006/math" xmlns:v="urn:schemas-microsoft-com:vml" xmlns:wp="http://schemas.openxmlformats.org/drawingml/2006/wordprocessingDrawing" xmlns:w10="urn:schemas-microsoft-com:office:word" xmlns:w="http://schemas.openxmlformats.org/wordprocessingml/2006/main" xmlns:wne="http://schemas.microsoft.com/office/word/2006/wordml">
   <w:body>
     <w:p>
       <w:pPr>
@@ -165,21 +165,11 @@
     </w:p>
     <w:p>
       <w:r>
-        <w:t xml:space="preserve">This applies to school board trustees as well. I will answer that from the point of view of a school trustee. Fairness, Transparency and </w:t>
-      </w:r>
-      <w:proofErr w:type="gramStart"/>
-      <w:r>
-        <w:t>Accountability  are</w:t>
-      </w:r>
-      <w:proofErr w:type="gramEnd"/>
-      <w:r>
-        <w:t xml:space="preserve"> what is missing in our city hall and school board. </w:t>
-      </w:r>
-      <w:proofErr w:type="spellStart"/>
+        <w:t xml:space="preserve">This applies to school board trustees as well. I will answer that from the point of view of a school trustee. Fairness, Transparency and Accountability  are what is missing in our city hall and school board. </w:t>
+      </w:r>
       <w:r>
         <w:t>Some times</w:t>
       </w:r>
-      <w:proofErr w:type="spellEnd"/>
       <w:r>
         <w:t xml:space="preserve">, councillors and trustees’ intentions are good. But they neglected to follow the due process. Hence it caused </w:t>
       </w:r>
@@ -292,41 +282,13 @@
           <w:lang w:eastAsia="en-CA"/>
         </w:rPr>
       </w:pPr>
-      <w:proofErr w:type="gramStart"/>
-      <w:r>
-        <w:rPr>
-          <w:rFonts w:eastAsia="Times New Roman" w:cs="Arial"/>
-          <w:color w:val="000000"/>
-          <w:lang w:eastAsia="en-CA"/>
-        </w:rPr>
-        <w:t>Absolutely.</w:t>
-      </w:r>
-      <w:proofErr w:type="gramEnd"/>
-      <w:r>
-        <w:rPr>
-          <w:rFonts w:eastAsia="Times New Roman" w:cs="Arial"/>
-          <w:color w:val="000000"/>
-          <w:lang w:eastAsia="en-CA"/>
-        </w:rPr>
-        <w:t xml:space="preserve">  School board front line workers need to be consulted when we are making decisions affecting the quality and delivery of public services. Unfortunately, this is not the case today. Had there been more out-reach, more communication, we wouldn’t even have had some of the grievances in labor dispute. Communication is </w:t>
-      </w:r>
-      <w:proofErr w:type="gramStart"/>
-      <w:r>
-        <w:rPr>
-          <w:rFonts w:eastAsia="Times New Roman" w:cs="Arial"/>
-          <w:color w:val="000000"/>
-          <w:lang w:eastAsia="en-CA"/>
-        </w:rPr>
-        <w:t>key</w:t>
-      </w:r>
-      <w:proofErr w:type="gramEnd"/>
-      <w:r>
-        <w:rPr>
-          <w:rFonts w:eastAsia="Times New Roman" w:cs="Arial"/>
-          <w:color w:val="000000"/>
-          <w:lang w:eastAsia="en-CA"/>
-        </w:rPr>
-        <w:t xml:space="preserve">. </w:t>
+      <w:r>
+        <w:rPr>
+          <w:rFonts w:eastAsia="Times New Roman" w:cs="Arial"/>
+          <w:color w:val="000000"/>
+          <w:lang w:eastAsia="en-CA"/>
+        </w:rPr>
+        <w:t xml:space="preserve">Absolutely.  School board front line workers need to be consulted when we are making decisions affecting the quality and delivery of public services. Unfortunately, this is not the case today. Had there been more out-reach, more communication, we wouldn’t even have had some of the grievances in labor dispute. Communication is key. </w:t>
       </w:r>
     </w:p>
     <w:p>
@@ -404,16 +366,6 @@
           <w:lang w:eastAsia="en-CA"/>
         </w:rPr>
       </w:pPr>
-      <w:proofErr w:type="gramStart"/>
-      <w:r>
-        <w:rPr>
-          <w:rFonts w:eastAsia="Times New Roman" w:cs="Arial"/>
-          <w:color w:val="000000"/>
-          <w:lang w:eastAsia="en-CA"/>
-        </w:rPr>
-        <w:t>Ideally, No.</w:t>
-      </w:r>
-      <w:proofErr w:type="gramEnd"/>
       <w:r>
         <w:rPr>
           <w:rFonts w:eastAsia="Times New Roman" w:cs="Arial"/>
@@ -422,6 +374,30 @@
         </w:rPr>
         <w:t xml:space="preserve"> Realistically, as the </w:t>
       </w:r>
+      <w:r>
+        <w:rPr>
+          <w:rFonts w:eastAsia="Times New Roman" w:cs="Arial"/>
+          <w:color w:val="000000"/>
+          <w:lang w:eastAsia="en-CA"/>
+        </w:rPr>
+        <w:t xml:space="preserve">reserve fund dries up in Mississauga, some tough choices will have to be made. However, as elected </w:t>
+      </w:r>
+      <w:r>
+        <w:rPr>
+          <w:rFonts w:eastAsia="Times New Roman" w:cs="Arial"/>
+          <w:color w:val="000000"/>
+          <w:lang w:eastAsia="en-CA"/>
+        </w:rPr>
+        <w:t xml:space="preserve">officials, we must </w:t>
+      </w:r>
+      <w:r>
+        <w:rPr>
+          <w:rFonts w:eastAsia="Times New Roman" w:cs="Arial"/>
+          <w:color w:val="000000"/>
+          <w:lang w:eastAsia="en-CA"/>
+        </w:rPr>
+        <w:t>do our due diligence to ensure fair, open and accountable bidding processes are taking place. We have to make sure selling public assets don’t turn out to be a Get Rich Fast scheme for those elite few who have political and business connections in our city hall and/or school board.</w:t>
+      </w:r>
     </w:p>
     <w:p>
       <w:pPr>
@@ -445,25 +421,32 @@
           <w:color w:val="000000"/>
           <w:lang w:eastAsia="en-CA"/>
         </w:rPr>
-        <w:t xml:space="preserve">Should the Region of Peel continue to provide long term care and accessible transportation and continue investing in these </w:t>
-      </w:r>
-      <w:proofErr w:type="gramStart"/>
-      <w:r>
-        <w:rPr>
-          <w:rFonts w:eastAsia="Times New Roman" w:cs="Arial"/>
-          <w:color w:val="000000"/>
-          <w:lang w:eastAsia="en-CA"/>
-        </w:rPr>
-        <w:t>kind</w:t>
-      </w:r>
-      <w:proofErr w:type="gramEnd"/>
-      <w:r>
-        <w:rPr>
-          <w:rFonts w:eastAsia="Times New Roman" w:cs="Arial"/>
-          <w:color w:val="000000"/>
-          <w:lang w:eastAsia="en-CA"/>
-        </w:rPr>
-        <w:t xml:space="preserve"> of services?</w:t>
+        <w:t>Should the Region of Peel continue to provide long term care and accessible transportation and continue investing in these kind of services?</w:t>
+      </w:r>
+    </w:p>
+    <w:p>
+      <w:pPr>
+        <w:rPr>
+          <w:rFonts w:eastAsia="Times New Roman" w:cs="Arial"/>
+          <w:color w:val="000000"/>
+          <w:lang w:eastAsia="en-CA"/>
+        </w:rPr>
+      </w:pPr>
+      <w:r>
+        <w:rPr>
+          <w:rFonts w:eastAsia="Times New Roman" w:cs="Arial"/>
+          <w:color w:val="000000"/>
+          <w:lang w:eastAsia="en-CA"/>
+        </w:rPr>
+        <w:t>Yes, investing in hea</w:t>
+      </w:r>
+      <w:r>
+        <w:rPr>
+          <w:rFonts w:eastAsia="Times New Roman" w:cs="Arial"/>
+          <w:color w:val="000000"/>
+          <w:lang w:eastAsia="en-CA"/>
+        </w:rPr>
+        <w:t>lth care service is necessary for our aging population. It will also help create jobs in the health care sector.</w:t>
       </w:r>
     </w:p>
     <w:p>
@@ -525,6 +508,23 @@
     </w:p>
     <w:p>
       <w:pPr>
+        <w:rPr>
+          <w:rFonts w:eastAsia="Times New Roman" w:cs="Arial"/>
+          <w:color w:val="000000"/>
+          <w:lang w:eastAsia="en-CA"/>
+        </w:rPr>
+      </w:pPr>
+      <w:r>
+        <w:rPr>
+          <w:rFonts w:eastAsia="Times New Roman" w:cs="Arial"/>
+          <w:color w:val="000000"/>
+          <w:lang w:eastAsia="en-CA"/>
+        </w:rPr>
+        <w:t xml:space="preserve">Not Applicable since I was not a councillor. </w:t>
+      </w:r>
+    </w:p>
+    <w:p>
+      <w:pPr>
         <w:spacing w:after="0" w:line="240" w:lineRule="auto"/>
         <w:rPr>
           <w:rFonts w:eastAsia="Times New Roman" w:cs="Arial"/>
@@ -549,7 +549,23 @@
         <w:t xml:space="preserve">How do you feel about having private funded hospitals in Peel? </w:t>
       </w:r>
     </w:p>
-    <w:p/>
+    <w:p>
+      <w:r>
+        <w:t>Public Priva</w:t>
+      </w:r>
+      <w:r>
+        <w:t>te Partnership hospital(s)</w:t>
+      </w:r>
+      <w:r>
+        <w:t xml:space="preserve"> in Hamilton </w:t>
+      </w:r>
+      <w:r>
+        <w:t xml:space="preserve">was </w:t>
+      </w:r>
+      <w:r>
+        <w:t xml:space="preserve"> a disaster. It will be a disaster in Peel. I am against it.</w:t>
+      </w:r>
+    </w:p>
     <w:p/>
     <w:p>
       <w:pPr>
@@ -619,21 +635,30 @@
         </w:rPr>
         <w:t xml:space="preserve"> To Keep local services public? </w:t>
       </w:r>
-    </w:p>
-    <w:p>
-      <w:pPr>
-        <w:rPr>
-          <w:rFonts w:eastAsia="Times New Roman" w:cs="Arial"/>
-          <w:color w:val="000000"/>
-          <w:lang w:eastAsia="en-CA"/>
-        </w:rPr>
-      </w:pPr>
-      <w:r>
-        <w:rPr>
-          <w:rFonts w:eastAsia="Times New Roman" w:cs="Arial"/>
-          <w:color w:val="000000"/>
-          <w:lang w:eastAsia="en-CA"/>
-        </w:rPr>
+      <w:r>
+        <w:rPr>
+          <w:rFonts w:eastAsia="Times New Roman" w:cs="Arial"/>
+          <w:color w:val="000000"/>
+          <w:lang w:eastAsia="en-CA"/>
+        </w:rPr>
+        <w:t xml:space="preserve"> Yes</w:t>
+      </w:r>
+    </w:p>
+    <w:p>
+      <w:pPr>
+        <w:rPr>
+          <w:rFonts w:eastAsia="Times New Roman" w:cs="Arial"/>
+          <w:color w:val="000000"/>
+          <w:lang w:eastAsia="en-CA"/>
+        </w:rPr>
+      </w:pPr>
+      <w:r>
+        <w:rPr>
+          <w:rFonts w:eastAsia="Times New Roman" w:cs="Arial"/>
+          <w:color w:val="000000"/>
+          <w:lang w:eastAsia="en-CA"/>
+        </w:rPr>
+        <w:lastRenderedPageBreak/>
         <w:t>b.</w:t>
       </w:r>
       <w:r>
@@ -644,6 +669,14 @@
         </w:rPr>
         <w:t xml:space="preserve"> To improve the level of quality of local services? </w:t>
       </w:r>
+      <w:r>
+        <w:rPr>
+          <w:rFonts w:eastAsia="Times New Roman" w:cs="Arial"/>
+          <w:color w:val="000000"/>
+          <w:lang w:eastAsia="en-CA"/>
+        </w:rPr>
+        <w:t xml:space="preserve"> Yes</w:t>
+      </w:r>
     </w:p>
     <w:p>
       <w:pPr>
@@ -668,6 +701,14 @@
           <w:lang w:eastAsia="en-CA"/>
         </w:rPr>
         <w:t xml:space="preserve"> To mobilize and protect public services and endeavor to increase funding from the provincial and or federal governments in our community?</w:t>
+      </w:r>
+      <w:r>
+        <w:rPr>
+          <w:rFonts w:eastAsia="Times New Roman" w:cs="Arial"/>
+          <w:color w:val="000000"/>
+          <w:lang w:eastAsia="en-CA"/>
+        </w:rPr>
+        <w:t xml:space="preserve"> Yes</w:t>
       </w:r>
     </w:p>
     <w:p/>
@@ -693,7 +734,6 @@
     </w:p>
     <w:p>
       <w:r>
-        <w:lastRenderedPageBreak/>
         <w:t>13</w:t>
       </w:r>
       <w:r>
@@ -702,6 +742,14 @@
     </w:p>
     <w:p>
       <w:r>
+        <w:t>Citizen participation is necessary in the budget process. As of right now, no citizen participation is allowed in the budget process until presentation session in the last minute when decisions have been made. I think it could be a good idea to invite parents representatives from school councils to participa</w:t>
+      </w:r>
+      <w:r>
+        <w:t>te, similar to how we  have citizen representatives on the transit committee.</w:t>
+      </w:r>
+    </w:p>
+    <w:p>
+      <w:r>
         <w:t>14</w:t>
       </w:r>
       <w:r>
@@ -740,18 +788,20 @@
     </w:p>
     <w:p>
       <w:r>
+        <w:t xml:space="preserve">Peel School Board currently holds events such as South Asian Heritage Week,  Black History Month and etc. If elected, I would like  diverse community yet a vast majority of residents don’t even know what a trustee is let alone who their trustee is. If elected, I will </w:t>
+      </w:r>
+    </w:p>
+    <w:p>
+      <w:r>
         <w:t>15</w:t>
       </w:r>
       <w:r>
-        <w:t xml:space="preserve">) </w:t>
-      </w:r>
-      <w:proofErr w:type="gramStart"/>
-      <w:r>
-        <w:t>Are</w:t>
-      </w:r>
-      <w:proofErr w:type="gramEnd"/>
-      <w:r>
-        <w:t xml:space="preserve"> there structures or systems which should change to improve meaningful citizen engagement, diversity, and/or inclusivity in our community?  If so, what should be changed and how would you help ensure that change is achieved?  </w:t>
+        <w:t xml:space="preserve">) Are there structures or systems which should change to improve meaningful citizen engagement, diversity, and/or inclusivity in our community?  If so, what should be changed and how would you help ensure that change is achieved?  </w:t>
+      </w:r>
+    </w:p>
+    <w:p>
+      <w:r>
+        <w:t>I believe the best way to celebrate diversity is by actively reaching out to different groups, holding townhalls, information sessions for parents in their languages.</w:t>
       </w:r>
     </w:p>
     <w:p>
@@ -791,6 +841,23 @@
           <w:lang w:eastAsia="en-CA"/>
         </w:rPr>
         <w:t>ected by the residents of Peel?</w:t>
+      </w:r>
+    </w:p>
+    <w:p>
+      <w:pPr>
+        <w:rPr>
+          <w:rFonts w:eastAsia="Times New Roman" w:cs="Arial"/>
+          <w:color w:val="000000"/>
+          <w:lang w:eastAsia="en-CA"/>
+        </w:rPr>
+      </w:pPr>
+      <w:r>
+        <w:rPr>
+          <w:rFonts w:eastAsia="Times New Roman" w:cs="Arial"/>
+          <w:color w:val="000000"/>
+          <w:lang w:eastAsia="en-CA"/>
+        </w:rPr>
+        <w:t>It is un-democratic, like the senate, it needs to be reformed. Although I am not running for councillor in this election, I hope the Region of Peel Chair will be elected by citizens in the future</w:t>
       </w:r>
     </w:p>
     <w:p/>
@@ -899,7 +966,6 @@
     </w:p>
     <w:p>
       <w:r>
-        <w:lastRenderedPageBreak/>
         <w:t xml:space="preserve">e. Public spaces </w:t>
       </w:r>
     </w:p>
@@ -984,6 +1050,15 @@
     </w:p>
     <w:p>
       <w:r>
+        <w:lastRenderedPageBreak/>
+        <w:t xml:space="preserve">I absolutely do. </w:t>
+      </w:r>
+      <w:r>
+        <w:t>Research has shown that the states in US which increased their minimum wage did NOT go bankrupt. Instead, their local economy thrived and unemployment rate fell. Everyone is entitled to a living wage in my opinion.</w:t>
+      </w:r>
+    </w:p>
+    <w:p>
+      <w:r>
         <w:t>20</w:t>
       </w:r>
       <w:r>
@@ -998,12 +1073,38 @@
     </w:p>
     <w:p>
       <w:r>
+        <w:t xml:space="preserve">Not applicable </w:t>
+      </w:r>
+      <w:r>
+        <w:t xml:space="preserve">to </w:t>
+      </w:r>
+      <w:r>
+        <w:t xml:space="preserve"> </w:t>
+      </w:r>
+      <w:r>
+        <w:t xml:space="preserve">School Board </w:t>
+      </w:r>
+      <w:r>
+        <w:t xml:space="preserve">Trustee </w:t>
+      </w:r>
+      <w:r>
+        <w:t>Candidate</w:t>
+      </w:r>
+    </w:p>
+    <w:p>
+      <w:r>
         <w:t>21</w:t>
       </w:r>
       <w:r>
         <w:t xml:space="preserve">) How should the council support the development of affordable, supportive, and co-operative housing? </w:t>
       </w:r>
     </w:p>
+    <w:p>
+      <w:r>
+        <w:t>Not applicable to  School Board Trustee Candidate</w:t>
+      </w:r>
+    </w:p>
+    <w:p/>
     <w:p>
       <w:pPr>
         <w:jc w:val="center"/>
@@ -1096,7 +1197,6 @@
     </w:p>
     <w:p>
       <w:r>
-        <w:lastRenderedPageBreak/>
         <w:t>26</w:t>
       </w:r>
       <w:r>
@@ -1120,7 +1220,7 @@
 </file>
 
 <file path=word/styles.xml><?xml version="1.0" encoding="utf-8"?>
-<w:styles xmlns:mc="http://schemas.openxmlformats.org/markup-compatibility/2006" xmlns:r="http://schemas.openxmlformats.org/officeDocument/2006/relationships" xmlns:w="http://schemas.openxmlformats.org/wordprocessingml/2006/main" xmlns:w14="http://schemas.microsoft.com/office/word/2010/wordml" mc:Ignorable="w14">
+<w:styles xmlns:r="http://schemas.openxmlformats.org/officeDocument/2006/relationships" xmlns:w="http://schemas.openxmlformats.org/wordprocessingml/2006/main">
   <w:docDefaults>
     <w:rPrDefault>
       <w:rPr>
@@ -1278,6 +1378,7 @@
   <w:style w:type="paragraph" w:default="1" w:styleId="Normal">
     <w:name w:val="Normal"/>
     <w:qFormat/>
+    <w:rsid w:val="00172FE5"/>
   </w:style>
   <w:style w:type="character" w:default="1" w:styleId="DefaultParagraphFont">
     <w:name w:val="Default Paragraph Font"/>
@@ -1290,6 +1391,7 @@
     <w:uiPriority w:val="99"/>
     <w:semiHidden/>
     <w:unhideWhenUsed/>
+    <w:qFormat/>
     <w:tblPr>
       <w:tblInd w:w="0" w:type="dxa"/>
       <w:tblCellMar>
@@ -1529,7 +1631,7 @@
         <a:sysClr val="windowText" lastClr="000000"/>
       </a:dk1>
       <a:lt1>
-        <a:sysClr val="window" lastClr="7DE17D"/>
+        <a:sysClr val="window" lastClr="78DC78"/>
       </a:lt1>
       <a:dk2>
         <a:srgbClr val="44546A"/>
@@ -1564,7 +1666,7 @@
     </a:clrScheme>
     <a:fontScheme name="Office">
       <a:majorFont>
-        <a:latin typeface="Calibri Light" panose="020F0302020204030204"/>
+        <a:latin typeface="Calibri Light"/>
         <a:ea typeface=""/>
         <a:cs typeface=""/>
         <a:font script="Jpan" typeface="ＭＳ ゴシック"/>
@@ -1599,7 +1701,7 @@
         <a:font script="Geor" typeface="Sylfaen"/>
       </a:majorFont>
       <a:minorFont>
-        <a:latin typeface="Calibri" panose="020F0502020204030204"/>
+        <a:latin typeface="Calibri"/>
         <a:ea typeface=""/>
         <a:cs typeface=""/>
         <a:font script="Jpan" typeface="ＭＳ 明朝"/>
@@ -1776,7 +1878,7 @@
   <a:extraClrSchemeLst/>
   <a:extLst>
     <a:ext uri="{05A4C25C-085E-4340-85A3-A5531E510DB2}">
-      <thm15:themeFamily xmlns:thm15="http://schemas.microsoft.com/office/thememl/2012/main" xmlns="" name="Office Theme" id="{62F939B6-93AF-4DB8-9C6B-D6C7DFDC589F}" vid="{4A3C46E8-61CC-4603-A589-7422A47A8E4A}"/>
+      <thm15:themeFamily xmlns="" xmlns:thm15="http://schemas.microsoft.com/office/thememl/2012/main" name="Office Theme" id="{62F939B6-93AF-4DB8-9C6B-D6C7DFDC589F}" vid="{4A3C46E8-61CC-4603-A589-7422A47A8E4A}"/>
     </a:ext>
   </a:extLst>
 </a:theme>

</xml_diff>

<commit_message>
update to questionnaire and checking in malton blitz file
update to questionnaire and checking in malton blitz file
</commit_message>
<xml_diff>
--- a/campaign/Peel Region Municipal Election Candidate Questionnaire.docx
+++ b/campaign/Peel Region Municipal Election Candidate Questionnaire.docx
@@ -1,6 +1,6 @@
 
 <file path=word/document.xml><?xml version="1.0" encoding="utf-8"?>
-<w:document xmlns:ve="http://schemas.openxmlformats.org/markup-compatibility/2006" xmlns:o="urn:schemas-microsoft-com:office:office" xmlns:r="http://schemas.openxmlformats.org/officeDocument/2006/relationships" xmlns:m="http://schemas.openxmlformats.org/officeDocument/2006/math" xmlns:v="urn:schemas-microsoft-com:vml" xmlns:wp="http://schemas.openxmlformats.org/drawingml/2006/wordprocessingDrawing" xmlns:w10="urn:schemas-microsoft-com:office:word" xmlns:w="http://schemas.openxmlformats.org/wordprocessingml/2006/main" xmlns:wne="http://schemas.microsoft.com/office/word/2006/wordml">
+<w:document xmlns:wpc="http://schemas.microsoft.com/office/word/2010/wordprocessingCanvas" xmlns:mc="http://schemas.openxmlformats.org/markup-compatibility/2006" xmlns:o="urn:schemas-microsoft-com:office:office" xmlns:r="http://schemas.openxmlformats.org/officeDocument/2006/relationships" xmlns:m="http://schemas.openxmlformats.org/officeDocument/2006/math" xmlns:v="urn:schemas-microsoft-com:vml" xmlns:wp14="http://schemas.microsoft.com/office/word/2010/wordprocessingDrawing" xmlns:wp="http://schemas.openxmlformats.org/drawingml/2006/wordprocessingDrawing" xmlns:w10="urn:schemas-microsoft-com:office:word" xmlns:w="http://schemas.openxmlformats.org/wordprocessingml/2006/main" xmlns:w14="http://schemas.microsoft.com/office/word/2010/wordml" xmlns:wpg="http://schemas.microsoft.com/office/word/2010/wordprocessingGroup" xmlns:wpi="http://schemas.microsoft.com/office/word/2010/wordprocessingInk" xmlns:wne="http://schemas.microsoft.com/office/word/2006/wordml" xmlns:wps="http://schemas.microsoft.com/office/word/2010/wordprocessingShape" mc:Ignorable="w14 wp14">
   <w:body>
     <w:p>
       <w:pPr>
@@ -246,8 +246,6 @@
         <w:lastRenderedPageBreak/>
         <w:t xml:space="preserve">public service. I think we will have a much more productive and collaborative relationship with the unions if we are willing to sit down, listen to each other and have conversations around issues that matter to both the employers and unions. That would be a good place to normalize a working relationship. </w:t>
       </w:r>
-      <w:bookmarkStart w:id="0" w:name="_GoBack"/>
-      <w:bookmarkEnd w:id="0"/>
     </w:p>
     <w:p>
       <w:pPr>
@@ -1167,6 +1165,88 @@
           <w:lang w:eastAsia="en-CA"/>
         </w:rPr>
       </w:pPr>
+      <w:r>
+        <w:rPr>
+          <w:rFonts w:eastAsia="Times New Roman" w:cs="Arial"/>
+          <w:color w:val="000000"/>
+          <w:lang w:eastAsia="en-CA"/>
+        </w:rPr>
+        <w:t>My name is Karen Lin. I am a senior developer working in the digital media team for CTV. I am also a proud UNIFOR member. I sit on the executive board of UNIFOR 723M. I head the young workers committee at my local. I am also a young worker</w:t>
+      </w:r>
+      <w:r>
+        <w:rPr>
+          <w:rFonts w:eastAsia="Times New Roman" w:cs="Arial"/>
+          <w:color w:val="000000"/>
+          <w:lang w:eastAsia="en-CA"/>
+        </w:rPr>
+        <w:t>s’</w:t>
+      </w:r>
+      <w:r>
+        <w:rPr>
+          <w:rFonts w:eastAsia="Times New Roman" w:cs="Arial"/>
+          <w:color w:val="000000"/>
+          <w:lang w:eastAsia="en-CA"/>
+        </w:rPr>
+        <w:t xml:space="preserve"> committee member in </w:t>
+      </w:r>
+      <w:r>
+        <w:rPr>
+          <w:rFonts w:eastAsia="Times New Roman" w:cs="Arial"/>
+          <w:color w:val="000000"/>
+          <w:lang w:eastAsia="en-CA"/>
+        </w:rPr>
+        <w:t>UNIFOR National. I am running for public school board trustee in Ward 5, Mississauga.</w:t>
+      </w:r>
+      <w:r>
+        <w:rPr>
+          <w:rFonts w:eastAsia="Times New Roman" w:cs="Arial"/>
+          <w:color w:val="000000"/>
+          <w:lang w:eastAsia="en-CA"/>
+        </w:rPr>
+        <w:t xml:space="preserve"> Public education used to the great equalizer of our society. Yet it has been in steady decline. </w:t>
+      </w:r>
+      <w:r>
+        <w:rPr>
+          <w:rFonts w:eastAsia="Times New Roman" w:cs="Arial"/>
+          <w:color w:val="000000"/>
+          <w:lang w:eastAsia="en-CA"/>
+        </w:rPr>
+        <w:t xml:space="preserve"> A majority of parents in my ward do not even know what a trustee, let alone who their trustee is. The incumbent say</w:t>
+      </w:r>
+      <w:r>
+        <w:rPr>
+          <w:rFonts w:eastAsia="Times New Roman" w:cs="Arial"/>
+          <w:color w:val="000000"/>
+          <w:lang w:eastAsia="en-CA"/>
+        </w:rPr>
+        <w:t>s he doesn’t want to change anything and is happy with everything . That is an attitude of arrogance, complacen</w:t>
+      </w:r>
+      <w:r>
+        <w:rPr>
+          <w:rFonts w:eastAsia="Times New Roman" w:cs="Arial"/>
+          <w:color w:val="000000"/>
+          <w:lang w:eastAsia="en-CA"/>
+        </w:rPr>
+        <w:t>cy. Ward 5 is ready for someone passionate, someone experienced and someone better.</w:t>
+      </w:r>
+    </w:p>
+    <w:p>
+      <w:pPr>
+        <w:spacing w:after="0" w:line="240" w:lineRule="auto"/>
+        <w:rPr>
+          <w:rFonts w:eastAsia="Times New Roman" w:cs="Arial"/>
+          <w:color w:val="000000"/>
+          <w:lang w:eastAsia="en-CA"/>
+        </w:rPr>
+      </w:pPr>
+      <w:r>
+        <w:rPr>
+          <w:rFonts w:eastAsia="Times New Roman" w:cs="Arial"/>
+          <w:color w:val="000000"/>
+          <w:lang w:eastAsia="en-CA"/>
+        </w:rPr>
+        <w:t xml:space="preserve"> </w:t>
+      </w:r>
     </w:p>
     <w:p>
       <w:pPr>
@@ -1180,6 +1260,17 @@
       </w:r>
     </w:p>
     <w:p>
+      <w:pPr>
+        <w:spacing w:line="240" w:lineRule="auto"/>
+      </w:pPr>
+      <w:r>
+        <w:t>Not applicable to School Board Trustee Candidate</w:t>
+      </w:r>
+      <w:r>
+        <w:t>. This is for councillor candidate(s)</w:t>
+      </w:r>
+    </w:p>
+    <w:p>
       <w:r>
         <w:t>24</w:t>
       </w:r>
@@ -1189,6 +1280,67 @@
     </w:p>
     <w:p>
       <w:r>
+        <w:t>Ran a succesful after school tutoring program serving low income families and busy working parents</w:t>
+      </w:r>
+    </w:p>
+    <w:p>
+      <w:r>
+        <w:t>Volunteered at the Big Brother And Sisters Club</w:t>
+      </w:r>
+    </w:p>
+    <w:p>
+      <w:r>
+        <w:t>Volunteered at Local Food Banks</w:t>
+      </w:r>
+    </w:p>
+    <w:p>
+      <w:r>
+        <w:t>Youth Un(der) Employment Campaign with Premier Kathlyn Wynn.</w:t>
+      </w:r>
+    </w:p>
+    <w:p>
+      <w:r>
+        <w:t>Raise The Minimum Wage and End Poverty in Ontario Campaign</w:t>
+      </w:r>
+    </w:p>
+    <w:p>
+      <w:r>
+        <w:t>Internation Women's Day Rally To End Poverty and Violence against Women.</w:t>
+      </w:r>
+    </w:p>
+    <w:p/>
+    <w:p>
+      <w:r>
+        <w:t xml:space="preserve">Received a lot of media attention since launching of my campaign. Have been interviewd on </w:t>
+      </w:r>
+    </w:p>
+    <w:p>
+      <w:r>
+        <w:t xml:space="preserve">OMNI Punjabi </w:t>
+      </w:r>
+    </w:p>
+    <w:p>
+      <w:r>
+        <w:t>Cable 10 Live</w:t>
+      </w:r>
+    </w:p>
+    <w:p>
+      <w:r>
+        <w:t>Rogers Peel TV</w:t>
+      </w:r>
+    </w:p>
+    <w:p>
+      <w:r>
+        <w:t>Rawal TV</w:t>
+      </w:r>
+    </w:p>
+    <w:p>
+      <w:r>
+        <w:t>Pinoy TV (Filipino Channel)</w:t>
+      </w:r>
+    </w:p>
+    <w:p>
+      <w:r>
         <w:t>25</w:t>
       </w:r>
       <w:r>
@@ -1197,6 +1349,46 @@
     </w:p>
     <w:p>
       <w:r>
+        <w:t xml:space="preserve">Leadership Style: </w:t>
+      </w:r>
+    </w:p>
+    <w:p>
+      <w:r>
+        <w:tab/>
+        <w:t>Focused</w:t>
+      </w:r>
+    </w:p>
+    <w:p>
+      <w:r>
+        <w:tab/>
+        <w:t>Experienced</w:t>
+      </w:r>
+    </w:p>
+    <w:p>
+      <w:r>
+        <w:tab/>
+        <w:t>Authentic</w:t>
+      </w:r>
+    </w:p>
+    <w:p>
+      <w:r>
+        <w:tab/>
+        <w:t>Passionate</w:t>
+      </w:r>
+    </w:p>
+    <w:p>
+      <w:r>
+        <w:t>Experience :</w:t>
+      </w:r>
+    </w:p>
+    <w:p>
+      <w:r>
+        <w:t>A standing member of political action committee in UNIFOR 723M. Have been actively involved in n numerous MPP / MP’s campaigns in the past. This year alone, I was recruited to work in 3 MPP campaigns.  I am an experienced campaigner and that has proven a great advantage for my campaign staff and team.</w:t>
+      </w:r>
+    </w:p>
+    <w:p/>
+    <w:p>
+      <w:r>
         <w:t>26</w:t>
       </w:r>
       <w:r>
@@ -1207,6 +1399,71 @@
       </w:r>
       <w:r>
         <w:t xml:space="preserve"> behind candidates who not only share our values, but also have a realistic chance of being elected.    </w:t>
+      </w:r>
+    </w:p>
+    <w:p>
+      <w:r>
+        <w:t>1) I am prepared for the School Trustee role. I have been going to school board meeting</w:t>
+      </w:r>
+      <w:r>
+        <w:t xml:space="preserve"> for the past 2 years. I have never seen some of my opponents there. I fully understand the issues facing peel school board today. </w:t>
+      </w:r>
+    </w:p>
+    <w:p>
+      <w:r>
+        <w:t xml:space="preserve">2) I have registered in March, much earlier than my opponents. I was able to leverage that, sign up volunteers and most importantly generate a lot of excitement and media attention around the trustee race. </w:t>
+      </w:r>
+    </w:p>
+    <w:p>
+      <w:r>
+        <w:t>3) I have proven leadership among young people. My campaign is for the youth and by the youth.  My unique ability to connect with young people, get them to work on my campaign, educate them about labor issues, and convince them and their parents to go to the polls for me on Oct 27 will give me an advantage over the 72 year old incumbent</w:t>
+      </w:r>
+      <w:r>
+        <w:t>.</w:t>
+      </w:r>
+    </w:p>
+    <w:p>
+      <w:r>
+        <w:lastRenderedPageBreak/>
+        <w:t xml:space="preserve">4) I am the only candidate running in Ward 5 that is actually from Ward 5. 90% of parents living in my Ward </w:t>
+      </w:r>
+      <w:r>
+        <w:t>have no idea what a trustee is, l</w:t>
+      </w:r>
+      <w:r>
+        <w:t xml:space="preserve">et alone who the incumbent is. Therefore in this case, the </w:t>
+      </w:r>
+      <w:r>
+        <w:t xml:space="preserve">72 year old </w:t>
+      </w:r>
+      <w:r>
+        <w:t>incumbent does NOT have the advantage of name recognition.  I, on the other hand have been working strategically and diligently since March.  I generated a lot of excitement and awareness in the neighborhood and have made some quite significant gain on the campaign trail</w:t>
+      </w:r>
+    </w:p>
+    <w:p>
+      <w:r>
+        <w:t>5) Timing. T</w:t>
+      </w:r>
+      <w:r>
+        <w:t>his time we are electing a new mayor, new councillor in my Ward. By talking to people on the campaign trail, they tell me they are ready for change. More importantly, they are ready to elect someone who can closely engage young people and actually from Ward 5.</w:t>
+      </w:r>
+    </w:p>
+    <w:p>
+      <w:r>
+        <w:t xml:space="preserve">6) </w:t>
+      </w:r>
+      <w:r>
+        <w:t xml:space="preserve"> I have signed up a strong and effective volunteer team that consists of UTM Poli Sci, Law students, high school students, young new democrats, young liberals. This is truly a diverse, collaborative and energetic team! Most importantly, we are GROWING FAST!</w:t>
+      </w:r>
+      <w:bookmarkStart w:id="0" w:name="_GoBack"/>
+      <w:bookmarkEnd w:id="0"/>
+    </w:p>
+    <w:p>
+      <w:r>
+        <w:t>7)</w:t>
+      </w:r>
+      <w:r>
+        <w:t xml:space="preserve"> My ability to draw media attention to my campaign. </w:t>
       </w:r>
     </w:p>
     <w:sectPr>
@@ -1220,7 +1477,7 @@
 </file>
 
 <file path=word/styles.xml><?xml version="1.0" encoding="utf-8"?>
-<w:styles xmlns:r="http://schemas.openxmlformats.org/officeDocument/2006/relationships" xmlns:w="http://schemas.openxmlformats.org/wordprocessingml/2006/main">
+<w:styles xmlns:mc="http://schemas.openxmlformats.org/markup-compatibility/2006" xmlns:r="http://schemas.openxmlformats.org/officeDocument/2006/relationships" xmlns:w="http://schemas.openxmlformats.org/wordprocessingml/2006/main" xmlns:w14="http://schemas.microsoft.com/office/word/2010/wordml" mc:Ignorable="w14">
   <w:docDefaults>
     <w:rPrDefault>
       <w:rPr>
@@ -1391,7 +1648,6 @@
     <w:uiPriority w:val="99"/>
     <w:semiHidden/>
     <w:unhideWhenUsed/>
-    <w:qFormat/>
     <w:tblPr>
       <w:tblInd w:w="0" w:type="dxa"/>
       <w:tblCellMar>
@@ -1631,7 +1887,7 @@
         <a:sysClr val="windowText" lastClr="000000"/>
       </a:dk1>
       <a:lt1>
-        <a:sysClr val="window" lastClr="78DC78"/>
+        <a:sysClr val="window" lastClr="7DE17D"/>
       </a:lt1>
       <a:dk2>
         <a:srgbClr val="44546A"/>
@@ -1878,7 +2134,7 @@
   <a:extraClrSchemeLst/>
   <a:extLst>
     <a:ext uri="{05A4C25C-085E-4340-85A3-A5531E510DB2}">
-      <thm15:themeFamily xmlns="" xmlns:thm15="http://schemas.microsoft.com/office/thememl/2012/main" name="Office Theme" id="{62F939B6-93AF-4DB8-9C6B-D6C7DFDC589F}" vid="{4A3C46E8-61CC-4603-A589-7422A47A8E4A}"/>
+      <thm15:themeFamily xmlns:thm15="http://schemas.microsoft.com/office/thememl/2012/main" xmlns="" name="Office Theme" id="{62F939B6-93AF-4DB8-9C6B-D6C7DFDC589F}" vid="{4A3C46E8-61CC-4603-A589-7422A47A8E4A}"/>
     </a:ext>
   </a:extLst>
 </a:theme>

</xml_diff>

<commit_message>
update to Malton Polls , graphics and speech
update to Malton Polls , graphics and speech
</commit_message>
<xml_diff>
--- a/campaign/Peel Region Municipal Election Candidate Questionnaire.docx
+++ b/campaign/Peel Region Municipal Election Candidate Questionnaire.docx
@@ -1,6 +1,6 @@
 
 <file path=word/document.xml><?xml version="1.0" encoding="utf-8"?>
-<w:document xmlns:wpc="http://schemas.microsoft.com/office/word/2010/wordprocessingCanvas" xmlns:mc="http://schemas.openxmlformats.org/markup-compatibility/2006" xmlns:o="urn:schemas-microsoft-com:office:office" xmlns:r="http://schemas.openxmlformats.org/officeDocument/2006/relationships" xmlns:m="http://schemas.openxmlformats.org/officeDocument/2006/math" xmlns:v="urn:schemas-microsoft-com:vml" xmlns:wp14="http://schemas.microsoft.com/office/word/2010/wordprocessingDrawing" xmlns:wp="http://schemas.openxmlformats.org/drawingml/2006/wordprocessingDrawing" xmlns:w10="urn:schemas-microsoft-com:office:word" xmlns:w="http://schemas.openxmlformats.org/wordprocessingml/2006/main" xmlns:w14="http://schemas.microsoft.com/office/word/2010/wordml" xmlns:wpg="http://schemas.microsoft.com/office/word/2010/wordprocessingGroup" xmlns:wpi="http://schemas.microsoft.com/office/word/2010/wordprocessingInk" xmlns:wne="http://schemas.microsoft.com/office/word/2006/wordml" xmlns:wps="http://schemas.microsoft.com/office/word/2010/wordprocessingShape" mc:Ignorable="w14 wp14">
+<w:document xmlns:ve="http://schemas.openxmlformats.org/markup-compatibility/2006" xmlns:o="urn:schemas-microsoft-com:office:office" xmlns:r="http://schemas.openxmlformats.org/officeDocument/2006/relationships" xmlns:m="http://schemas.openxmlformats.org/officeDocument/2006/math" xmlns:v="urn:schemas-microsoft-com:vml" xmlns:wp="http://schemas.openxmlformats.org/drawingml/2006/wordprocessingDrawing" xmlns:w10="urn:schemas-microsoft-com:office:word" xmlns:w="http://schemas.openxmlformats.org/wordprocessingml/2006/main" xmlns:wne="http://schemas.microsoft.com/office/word/2006/wordml">
   <w:body>
     <w:p>
       <w:pPr>
@@ -164,16 +164,48 @@
       </w:r>
     </w:p>
     <w:p>
-      <w:r>
-        <w:t xml:space="preserve">This applies to school board trustees as well. I will answer that from the point of view of a school trustee. Fairness, Transparency and Accountability  are what is missing in our city hall and school board. </w:t>
-      </w:r>
-      <w:r>
-        <w:t>Some times</w:t>
-      </w:r>
-      <w:r>
+      <w:pPr>
+        <w:jc w:val="both"/>
+        <w:rPr>
+          <w:b/>
+        </w:rPr>
+      </w:pPr>
+      <w:r>
+        <w:rPr>
+          <w:b/>
+        </w:rPr>
+        <w:t xml:space="preserve">This applies to school board trustees as well. I will answer that from the point of view of a school trustee. Fairness, Transparency and </w:t>
+      </w:r>
+      <w:proofErr w:type="gramStart"/>
+      <w:r>
+        <w:rPr>
+          <w:b/>
+        </w:rPr>
+        <w:t>Accountability  are</w:t>
+      </w:r>
+      <w:proofErr w:type="gramEnd"/>
+      <w:r>
+        <w:rPr>
+          <w:b/>
+        </w:rPr>
+        <w:t xml:space="preserve"> what is missing in our city hall and school board. </w:t>
+      </w:r>
+      <w:r>
+        <w:rPr>
+          <w:b/>
+        </w:rPr>
+        <w:t>Sometimes</w:t>
+      </w:r>
+      <w:r>
+        <w:rPr>
+          <w:b/>
+        </w:rPr>
         <w:t xml:space="preserve">, councillors and trustees’ intentions are good. But they neglected to follow the due process. Hence it caused </w:t>
       </w:r>
       <w:r>
+        <w:rPr>
+          <w:b/>
+        </w:rPr>
         <w:t>a lot of skepticism in the public. If elected I will make sure due process is followed in order to create a trustworthy relationship between the board, labor unions, employees and outside firms working under contract.</w:t>
       </w:r>
     </w:p>
@@ -215,15 +247,18 @@
     </w:p>
     <w:p>
       <w:pPr>
-        <w:rPr>
-          <w:rFonts w:eastAsia="Times New Roman" w:cs="Arial"/>
-          <w:color w:val="000000"/>
-          <w:lang w:eastAsia="en-CA"/>
-        </w:rPr>
-      </w:pPr>
-      <w:r>
-        <w:rPr>
-          <w:rFonts w:eastAsia="Times New Roman" w:cs="Arial"/>
+        <w:jc w:val="both"/>
+        <w:rPr>
+          <w:rFonts w:eastAsia="Times New Roman" w:cs="Arial"/>
+          <w:b/>
+          <w:color w:val="000000"/>
+          <w:lang w:eastAsia="en-CA"/>
+        </w:rPr>
+      </w:pPr>
+      <w:r>
+        <w:rPr>
+          <w:rFonts w:eastAsia="Times New Roman" w:cs="Arial"/>
+          <w:b/>
           <w:color w:val="000000"/>
           <w:lang w:eastAsia="en-CA"/>
         </w:rPr>
@@ -232,6 +267,7 @@
       <w:r>
         <w:rPr>
           <w:rFonts w:eastAsia="Times New Roman" w:cs="Arial"/>
+          <w:b/>
           <w:color w:val="000000"/>
           <w:lang w:eastAsia="en-CA"/>
         </w:rPr>
@@ -240,6 +276,7 @@
       <w:r>
         <w:rPr>
           <w:rFonts w:eastAsia="Times New Roman" w:cs="Arial"/>
+          <w:b/>
           <w:color w:val="000000"/>
           <w:lang w:eastAsia="en-CA"/>
         </w:rPr>
@@ -274,19 +311,53 @@
     </w:p>
     <w:p>
       <w:pPr>
-        <w:rPr>
-          <w:rFonts w:eastAsia="Times New Roman" w:cs="Arial"/>
-          <w:color w:val="000000"/>
-          <w:lang w:eastAsia="en-CA"/>
-        </w:rPr>
-      </w:pPr>
-      <w:r>
-        <w:rPr>
-          <w:rFonts w:eastAsia="Times New Roman" w:cs="Arial"/>
-          <w:color w:val="000000"/>
-          <w:lang w:eastAsia="en-CA"/>
-        </w:rPr>
-        <w:t xml:space="preserve">Absolutely.  School board front line workers need to be consulted when we are making decisions affecting the quality and delivery of public services. Unfortunately, this is not the case today. Had there been more out-reach, more communication, we wouldn’t even have had some of the grievances in labor dispute. Communication is key. </w:t>
+        <w:jc w:val="both"/>
+        <w:rPr>
+          <w:rFonts w:eastAsia="Times New Roman" w:cs="Arial"/>
+          <w:b/>
+          <w:color w:val="000000"/>
+          <w:lang w:eastAsia="en-CA"/>
+        </w:rPr>
+      </w:pPr>
+      <w:proofErr w:type="gramStart"/>
+      <w:r>
+        <w:rPr>
+          <w:rFonts w:eastAsia="Times New Roman" w:cs="Arial"/>
+          <w:b/>
+          <w:color w:val="000000"/>
+          <w:lang w:eastAsia="en-CA"/>
+        </w:rPr>
+        <w:t>Absolutely.</w:t>
+      </w:r>
+      <w:proofErr w:type="gramEnd"/>
+      <w:r>
+        <w:rPr>
+          <w:rFonts w:eastAsia="Times New Roman" w:cs="Arial"/>
+          <w:b/>
+          <w:color w:val="000000"/>
+          <w:lang w:eastAsia="en-CA"/>
+        </w:rPr>
+        <w:t xml:space="preserve">  School board front line workers need to be consulted when we are making decisions affecting the quality and delivery of public services. Unfortunately, this is not the case today. Had there been more out-reach, more communication, we wouldn’t even have had some of the grievances in labor dispute. Communication is </w:t>
+      </w:r>
+      <w:proofErr w:type="gramStart"/>
+      <w:r>
+        <w:rPr>
+          <w:rFonts w:eastAsia="Times New Roman" w:cs="Arial"/>
+          <w:b/>
+          <w:color w:val="000000"/>
+          <w:lang w:eastAsia="en-CA"/>
+        </w:rPr>
+        <w:t>key</w:t>
+      </w:r>
+      <w:proofErr w:type="gramEnd"/>
+      <w:r>
+        <w:rPr>
+          <w:rFonts w:eastAsia="Times New Roman" w:cs="Arial"/>
+          <w:b/>
+          <w:color w:val="000000"/>
+          <w:lang w:eastAsia="en-CA"/>
+        </w:rPr>
+        <w:t xml:space="preserve">. </w:t>
       </w:r>
     </w:p>
     <w:p>
@@ -316,15 +387,18 @@
     </w:p>
     <w:p>
       <w:pPr>
-        <w:rPr>
-          <w:rFonts w:eastAsia="Times New Roman" w:cs="Arial"/>
-          <w:color w:val="000000"/>
-          <w:lang w:eastAsia="en-CA"/>
-        </w:rPr>
-      </w:pPr>
-      <w:r>
-        <w:rPr>
-          <w:rFonts w:eastAsia="Times New Roman" w:cs="Arial"/>
+        <w:jc w:val="both"/>
+        <w:rPr>
+          <w:rFonts w:eastAsia="Times New Roman" w:cs="Arial"/>
+          <w:b/>
+          <w:color w:val="000000"/>
+          <w:lang w:eastAsia="en-CA"/>
+        </w:rPr>
+      </w:pPr>
+      <w:r>
+        <w:rPr>
+          <w:rFonts w:eastAsia="Times New Roman" w:cs="Arial"/>
+          <w:b/>
           <w:color w:val="000000"/>
           <w:lang w:eastAsia="en-CA"/>
         </w:rPr>
@@ -358,15 +432,18 @@
     </w:p>
     <w:p>
       <w:pPr>
-        <w:rPr>
-          <w:rFonts w:eastAsia="Times New Roman" w:cs="Arial"/>
-          <w:color w:val="000000"/>
-          <w:lang w:eastAsia="en-CA"/>
-        </w:rPr>
-      </w:pPr>
-      <w:r>
-        <w:rPr>
-          <w:rFonts w:eastAsia="Times New Roman" w:cs="Arial"/>
+        <w:jc w:val="both"/>
+        <w:rPr>
+          <w:rFonts w:eastAsia="Times New Roman" w:cs="Arial"/>
+          <w:b/>
+          <w:color w:val="000000"/>
+          <w:lang w:eastAsia="en-CA"/>
+        </w:rPr>
+      </w:pPr>
+      <w:r>
+        <w:rPr>
+          <w:rFonts w:eastAsia="Times New Roman" w:cs="Arial"/>
+          <w:b/>
           <w:color w:val="000000"/>
           <w:lang w:eastAsia="en-CA"/>
         </w:rPr>
@@ -375,6 +452,7 @@
       <w:r>
         <w:rPr>
           <w:rFonts w:eastAsia="Times New Roman" w:cs="Arial"/>
+          <w:b/>
           <w:color w:val="000000"/>
           <w:lang w:eastAsia="en-CA"/>
         </w:rPr>
@@ -383,6 +461,7 @@
       <w:r>
         <w:rPr>
           <w:rFonts w:eastAsia="Times New Roman" w:cs="Arial"/>
+          <w:b/>
           <w:color w:val="000000"/>
           <w:lang w:eastAsia="en-CA"/>
         </w:rPr>
@@ -391,6 +470,7 @@
       <w:r>
         <w:rPr>
           <w:rFonts w:eastAsia="Times New Roman" w:cs="Arial"/>
+          <w:b/>
           <w:color w:val="000000"/>
           <w:lang w:eastAsia="en-CA"/>
         </w:rPr>
@@ -419,20 +499,40 @@
           <w:color w:val="000000"/>
           <w:lang w:eastAsia="en-CA"/>
         </w:rPr>
-        <w:t>Should the Region of Peel continue to provide long term care and accessible transportation and continue investing in these kind of services?</w:t>
-      </w:r>
-    </w:p>
-    <w:p>
-      <w:pPr>
-        <w:rPr>
-          <w:rFonts w:eastAsia="Times New Roman" w:cs="Arial"/>
-          <w:color w:val="000000"/>
-          <w:lang w:eastAsia="en-CA"/>
-        </w:rPr>
-      </w:pPr>
-      <w:r>
-        <w:rPr>
-          <w:rFonts w:eastAsia="Times New Roman" w:cs="Arial"/>
+        <w:t xml:space="preserve">Should the Region of Peel continue to provide long term care and accessible transportation and continue investing in these </w:t>
+      </w:r>
+      <w:proofErr w:type="gramStart"/>
+      <w:r>
+        <w:rPr>
+          <w:rFonts w:eastAsia="Times New Roman" w:cs="Arial"/>
+          <w:color w:val="000000"/>
+          <w:lang w:eastAsia="en-CA"/>
+        </w:rPr>
+        <w:t>kind</w:t>
+      </w:r>
+      <w:proofErr w:type="gramEnd"/>
+      <w:r>
+        <w:rPr>
+          <w:rFonts w:eastAsia="Times New Roman" w:cs="Arial"/>
+          <w:color w:val="000000"/>
+          <w:lang w:eastAsia="en-CA"/>
+        </w:rPr>
+        <w:t xml:space="preserve"> of services?</w:t>
+      </w:r>
+    </w:p>
+    <w:p>
+      <w:pPr>
+        <w:rPr>
+          <w:rFonts w:eastAsia="Times New Roman" w:cs="Arial"/>
+          <w:b/>
+          <w:color w:val="000000"/>
+          <w:lang w:eastAsia="en-CA"/>
+        </w:rPr>
+      </w:pPr>
+      <w:r>
+        <w:rPr>
+          <w:rFonts w:eastAsia="Times New Roman" w:cs="Arial"/>
+          <w:b/>
           <w:color w:val="000000"/>
           <w:lang w:eastAsia="en-CA"/>
         </w:rPr>
@@ -441,6 +541,7 @@
       <w:r>
         <w:rPr>
           <w:rFonts w:eastAsia="Times New Roman" w:cs="Arial"/>
+          <w:b/>
           <w:color w:val="000000"/>
           <w:lang w:eastAsia="en-CA"/>
         </w:rPr>
@@ -508,17 +609,37 @@
       <w:pPr>
         <w:rPr>
           <w:rFonts w:eastAsia="Times New Roman" w:cs="Arial"/>
-          <w:color w:val="000000"/>
-          <w:lang w:eastAsia="en-CA"/>
-        </w:rPr>
-      </w:pPr>
-      <w:r>
-        <w:rPr>
-          <w:rFonts w:eastAsia="Times New Roman" w:cs="Arial"/>
-          <w:color w:val="000000"/>
-          <w:lang w:eastAsia="en-CA"/>
-        </w:rPr>
-        <w:t xml:space="preserve">Not Applicable since I was not a councillor. </w:t>
+          <w:b/>
+          <w:color w:val="000000"/>
+          <w:lang w:eastAsia="en-CA"/>
+        </w:rPr>
+      </w:pPr>
+      <w:r>
+        <w:rPr>
+          <w:rFonts w:eastAsia="Times New Roman" w:cs="Arial"/>
+          <w:b/>
+          <w:color w:val="000000"/>
+          <w:lang w:eastAsia="en-CA"/>
+        </w:rPr>
+        <w:t>Not Applicable</w:t>
+      </w:r>
+      <w:r>
+        <w:rPr>
+          <w:rFonts w:eastAsia="Times New Roman" w:cs="Arial"/>
+          <w:b/>
+          <w:color w:val="000000"/>
+          <w:lang w:eastAsia="en-CA"/>
+        </w:rPr>
+        <w:t xml:space="preserve"> To School Trustee Candidate</w:t>
+      </w:r>
+      <w:r>
+        <w:rPr>
+          <w:rFonts w:eastAsia="Times New Roman" w:cs="Arial"/>
+          <w:b/>
+          <w:color w:val="000000"/>
+          <w:lang w:eastAsia="en-CA"/>
+        </w:rPr>
+        <w:t xml:space="preserve"> </w:t>
       </w:r>
     </w:p>
     <w:p>
@@ -548,19 +669,49 @@
       </w:r>
     </w:p>
     <w:p>
-      <w:r>
+      <w:pPr>
+        <w:spacing w:after="0" w:line="240" w:lineRule="auto"/>
+        <w:rPr>
+          <w:rFonts w:eastAsia="Times New Roman" w:cs="Arial"/>
+          <w:color w:val="000000"/>
+          <w:lang w:eastAsia="en-CA"/>
+        </w:rPr>
+      </w:pPr>
+    </w:p>
+    <w:p>
+      <w:pPr>
+        <w:rPr>
+          <w:b/>
+        </w:rPr>
+      </w:pPr>
+      <w:r>
+        <w:rPr>
+          <w:b/>
+        </w:rPr>
         <w:t>Public Priva</w:t>
       </w:r>
       <w:r>
+        <w:rPr>
+          <w:b/>
+        </w:rPr>
         <w:t>te Partnership hospital(s)</w:t>
       </w:r>
       <w:r>
+        <w:rPr>
+          <w:b/>
+        </w:rPr>
         <w:t xml:space="preserve"> in Hamilton </w:t>
       </w:r>
       <w:r>
-        <w:t xml:space="preserve">was </w:t>
-      </w:r>
-      <w:r>
+        <w:rPr>
+          <w:b/>
+        </w:rPr>
+        <w:t>was</w:t>
+      </w:r>
+      <w:r>
+        <w:rPr>
+          <w:b/>
+        </w:rPr>
         <w:t xml:space="preserve"> a disaster. It will be a disaster in Peel. I am against it.</w:t>
       </w:r>
     </w:p>
@@ -617,13 +768,24 @@
           <w:lang w:eastAsia="en-CA"/>
         </w:rPr>
       </w:pPr>
-      <w:r>
-        <w:rPr>
-          <w:rFonts w:eastAsia="Times New Roman" w:cs="Arial"/>
-          <w:color w:val="000000"/>
-          <w:lang w:eastAsia="en-CA"/>
-        </w:rPr>
-        <w:t>a.</w:t>
+      <w:proofErr w:type="gramStart"/>
+      <w:r>
+        <w:rPr>
+          <w:rFonts w:eastAsia="Times New Roman" w:cs="Arial"/>
+          <w:color w:val="000000"/>
+          <w:lang w:eastAsia="en-CA"/>
+        </w:rPr>
+        <w:lastRenderedPageBreak/>
+        <w:t>a</w:t>
+      </w:r>
+      <w:proofErr w:type="gramEnd"/>
+      <w:r>
+        <w:rPr>
+          <w:rFonts w:eastAsia="Times New Roman" w:cs="Arial"/>
+          <w:color w:val="000000"/>
+          <w:lang w:eastAsia="en-CA"/>
+        </w:rPr>
+        <w:t>.</w:t>
       </w:r>
       <w:r>
         <w:rPr>
@@ -639,24 +801,32 @@
           <w:color w:val="000000"/>
           <w:lang w:eastAsia="en-CA"/>
         </w:rPr>
-        <w:t xml:space="preserve"> Yes</w:t>
-      </w:r>
-    </w:p>
-    <w:p>
-      <w:pPr>
-        <w:rPr>
-          <w:rFonts w:eastAsia="Times New Roman" w:cs="Arial"/>
-          <w:color w:val="000000"/>
-          <w:lang w:eastAsia="en-CA"/>
-        </w:rPr>
-      </w:pPr>
-      <w:r>
-        <w:rPr>
-          <w:rFonts w:eastAsia="Times New Roman" w:cs="Arial"/>
-          <w:color w:val="000000"/>
-          <w:lang w:eastAsia="en-CA"/>
-        </w:rPr>
-        <w:lastRenderedPageBreak/>
+        <w:t xml:space="preserve"> </w:t>
+      </w:r>
+      <w:r>
+        <w:rPr>
+          <w:rFonts w:eastAsia="Times New Roman" w:cs="Arial"/>
+          <w:b/>
+          <w:color w:val="000000"/>
+          <w:lang w:eastAsia="en-CA"/>
+        </w:rPr>
+        <w:t>Yes</w:t>
+      </w:r>
+    </w:p>
+    <w:p>
+      <w:pPr>
+        <w:rPr>
+          <w:rFonts w:eastAsia="Times New Roman" w:cs="Arial"/>
+          <w:color w:val="000000"/>
+          <w:lang w:eastAsia="en-CA"/>
+        </w:rPr>
+      </w:pPr>
+      <w:r>
+        <w:rPr>
+          <w:rFonts w:eastAsia="Times New Roman" w:cs="Arial"/>
+          <w:color w:val="000000"/>
+          <w:lang w:eastAsia="en-CA"/>
+        </w:rPr>
         <w:t>b.</w:t>
       </w:r>
       <w:r>
@@ -673,7 +843,16 @@
           <w:color w:val="000000"/>
           <w:lang w:eastAsia="en-CA"/>
         </w:rPr>
-        <w:t xml:space="preserve"> Yes</w:t>
+        <w:t xml:space="preserve"> </w:t>
+      </w:r>
+      <w:r>
+        <w:rPr>
+          <w:rFonts w:eastAsia="Times New Roman" w:cs="Arial"/>
+          <w:b/>
+          <w:color w:val="000000"/>
+          <w:lang w:eastAsia="en-CA"/>
+        </w:rPr>
+        <w:t>Yes</w:t>
       </w:r>
     </w:p>
     <w:p>
@@ -706,7 +885,16 @@
           <w:color w:val="000000"/>
           <w:lang w:eastAsia="en-CA"/>
         </w:rPr>
-        <w:t xml:space="preserve"> Yes</w:t>
+        <w:t xml:space="preserve"> </w:t>
+      </w:r>
+      <w:r>
+        <w:rPr>
+          <w:rFonts w:eastAsia="Times New Roman" w:cs="Arial"/>
+          <w:b/>
+          <w:color w:val="000000"/>
+          <w:lang w:eastAsia="en-CA"/>
+        </w:rPr>
+        <w:t>Yes</w:t>
       </w:r>
     </w:p>
     <w:p/>
@@ -739,11 +927,37 @@
       </w:r>
     </w:p>
     <w:p>
-      <w:r>
-        <w:t>Citizen participation is necessary in the budget process. As of right now, no citizen participation is allowed in the budget process until presentation session in the last minute when decisions have been made. I think it could be a good idea to invite parents representatives from school councils to participa</w:t>
-      </w:r>
-      <w:r>
-        <w:t>te, similar to how we  have citizen representatives on the transit committee.</w:t>
+      <w:pPr>
+        <w:jc w:val="both"/>
+        <w:rPr>
+          <w:b/>
+        </w:rPr>
+      </w:pPr>
+      <w:r>
+        <w:rPr>
+          <w:b/>
+        </w:rPr>
+        <w:t xml:space="preserve">Citizen participation is necessary in the budget process. As of right now, no citizen participation is allowed in the budget process until presentation session in the last minute when decisions have been made. I think it could be a good idea to invite </w:t>
+      </w:r>
+      <w:proofErr w:type="gramStart"/>
+      <w:r>
+        <w:rPr>
+          <w:b/>
+        </w:rPr>
+        <w:t>parents</w:t>
+      </w:r>
+      <w:proofErr w:type="gramEnd"/>
+      <w:r>
+        <w:rPr>
+          <w:b/>
+        </w:rPr>
+        <w:t xml:space="preserve"> representatives from school councils to participa</w:t>
+      </w:r>
+      <w:r>
+        <w:rPr>
+          <w:b/>
+        </w:rPr>
+        <w:t>te, similar to how we have citizen representatives on the transit committee.</w:t>
       </w:r>
     </w:p>
     <w:p>
@@ -785,8 +999,51 @@
       </w:r>
     </w:p>
     <w:p>
-      <w:r>
-        <w:t xml:space="preserve">Peel School Board currently holds events such as South Asian Heritage Week,  Black History Month and etc. If elected, I would like  diverse community yet a vast majority of residents don’t even know what a trustee is let alone who their trustee is. If elected, I will </w:t>
+      <w:pPr>
+        <w:jc w:val="both"/>
+        <w:rPr>
+          <w:b/>
+        </w:rPr>
+      </w:pPr>
+      <w:r>
+        <w:rPr>
+          <w:b/>
+        </w:rPr>
+        <w:t>Peel School Board currently holds events such as South Asian Heritage Week</w:t>
+      </w:r>
+      <w:proofErr w:type="gramStart"/>
+      <w:r>
+        <w:rPr>
+          <w:b/>
+        </w:rPr>
+        <w:t>,  Black</w:t>
+      </w:r>
+      <w:proofErr w:type="gramEnd"/>
+      <w:r>
+        <w:rPr>
+          <w:b/>
+        </w:rPr>
+        <w:t xml:space="preserve"> History Month an</w:t>
+      </w:r>
+      <w:r>
+        <w:rPr>
+          <w:b/>
+        </w:rPr>
+        <w:t xml:space="preserve">d etc. If elected, I would like Ward 5 to lead for Diversity in our school systems. This include equity in hiring practice, in addressing education issues sensitive to different ethnic communities in Ward 5 and an effective and agile outreach program to parents from different ethnic groups. The current outreach program in Ward 5 is failing. Large majority of parents do not even know what a school trustee is in Ward </w:t>
+      </w:r>
+      <w:proofErr w:type="gramStart"/>
+      <w:r>
+        <w:rPr>
+          <w:b/>
+        </w:rPr>
+        <w:t>5,</w:t>
+      </w:r>
+      <w:proofErr w:type="gramEnd"/>
+      <w:r>
+        <w:rPr>
+          <w:b/>
+        </w:rPr>
+        <w:t xml:space="preserve"> let alone who their school trustee is. I will do better than that. </w:t>
       </w:r>
     </w:p>
     <w:p>
@@ -794,23 +1051,75 @@
         <w:t>15</w:t>
       </w:r>
       <w:r>
-        <w:t xml:space="preserve">) Are there structures or systems which should change to improve meaningful citizen engagement, diversity, and/or inclusivity in our community?  If so, what should be changed and how would you help ensure that change is achieved?  </w:t>
-      </w:r>
-    </w:p>
-    <w:p>
-      <w:r>
-        <w:t>I believe the best way to celebrate diversity is by actively reaching out to different groups, holding townhalls, information sessions for parents in their languages.</w:t>
-      </w:r>
-    </w:p>
-    <w:p>
-      <w:pPr>
-        <w:rPr>
-          <w:rFonts w:eastAsia="Times New Roman" w:cs="Arial"/>
-          <w:color w:val="000000"/>
-          <w:lang w:eastAsia="en-CA"/>
-        </w:rPr>
-      </w:pPr>
-      <w:r>
+        <w:t xml:space="preserve">) </w:t>
+      </w:r>
+      <w:proofErr w:type="gramStart"/>
+      <w:r>
+        <w:t>Are</w:t>
+      </w:r>
+      <w:proofErr w:type="gramEnd"/>
+      <w:r>
+        <w:t xml:space="preserve"> there structures or systems which should change to improve meaningful citizen engagement, diversity, and/or inclusivity in our community?  If so, what should be changed and how would you help ensure that change is achieved?  </w:t>
+      </w:r>
+    </w:p>
+    <w:p>
+      <w:pPr>
+        <w:jc w:val="both"/>
+        <w:rPr>
+          <w:b/>
+        </w:rPr>
+      </w:pPr>
+      <w:r>
+        <w:rPr>
+          <w:b/>
+        </w:rPr>
+        <w:t xml:space="preserve">I believe the best way to celebrate diversity is by actively reaching out to different groups, holding </w:t>
+      </w:r>
+      <w:proofErr w:type="spellStart"/>
+      <w:r>
+        <w:rPr>
+          <w:b/>
+        </w:rPr>
+        <w:t>townhalls</w:t>
+      </w:r>
+      <w:proofErr w:type="spellEnd"/>
+      <w:r>
+        <w:rPr>
+          <w:b/>
+        </w:rPr>
+        <w:t>, information sessions for parents in their languages.</w:t>
+      </w:r>
+      <w:r>
+        <w:rPr>
+          <w:b/>
+        </w:rPr>
+        <w:t xml:space="preserve"> </w:t>
+      </w:r>
+      <w:proofErr w:type="gramStart"/>
+      <w:r>
+        <w:rPr>
+          <w:b/>
+        </w:rPr>
+        <w:t>And most importantly knocking on their doors.</w:t>
+      </w:r>
+      <w:proofErr w:type="gramEnd"/>
+      <w:r>
+        <w:rPr>
+          <w:b/>
+        </w:rPr>
+        <w:t xml:space="preserve"> We as elected officials have to take initiative. The onus is on us. </w:t>
+      </w:r>
+    </w:p>
+    <w:p>
+      <w:pPr>
+        <w:rPr>
+          <w:rFonts w:eastAsia="Times New Roman" w:cs="Arial"/>
+          <w:color w:val="000000"/>
+          <w:lang w:eastAsia="en-CA"/>
+        </w:rPr>
+      </w:pPr>
+      <w:r>
+        <w:lastRenderedPageBreak/>
         <w:t>16</w:t>
       </w:r>
       <w:r>
@@ -838,20 +1147,33 @@
           <w:color w:val="000000"/>
           <w:lang w:eastAsia="en-CA"/>
         </w:rPr>
-        <w:t>ected by the residents of Peel?</w:t>
-      </w:r>
-    </w:p>
-    <w:p>
-      <w:pPr>
-        <w:rPr>
-          <w:rFonts w:eastAsia="Times New Roman" w:cs="Arial"/>
-          <w:color w:val="000000"/>
-          <w:lang w:eastAsia="en-CA"/>
-        </w:rPr>
-      </w:pPr>
-      <w:r>
-        <w:rPr>
-          <w:rFonts w:eastAsia="Times New Roman" w:cs="Arial"/>
+        <w:t xml:space="preserve">ected by the residents of </w:t>
+      </w:r>
+      <w:proofErr w:type="gramStart"/>
+      <w:r>
+        <w:rPr>
+          <w:rFonts w:eastAsia="Times New Roman" w:cs="Arial"/>
+          <w:color w:val="000000"/>
+          <w:lang w:eastAsia="en-CA"/>
+        </w:rPr>
+        <w:t>Peel?</w:t>
+      </w:r>
+      <w:proofErr w:type="gramEnd"/>
+    </w:p>
+    <w:p>
+      <w:pPr>
+        <w:jc w:val="both"/>
+        <w:rPr>
+          <w:rFonts w:eastAsia="Times New Roman" w:cs="Arial"/>
+          <w:b/>
+          <w:color w:val="000000"/>
+          <w:lang w:eastAsia="en-CA"/>
+        </w:rPr>
+      </w:pPr>
+      <w:r>
+        <w:rPr>
+          <w:rFonts w:eastAsia="Times New Roman" w:cs="Arial"/>
+          <w:b/>
           <w:color w:val="000000"/>
           <w:lang w:eastAsia="en-CA"/>
         </w:rPr>
@@ -861,7 +1183,6 @@
     <w:p/>
     <w:p>
       <w:pPr>
-        <w:jc w:val="center"/>
         <w:rPr>
           <w:b/>
           <w:sz w:val="32"/>
@@ -869,17 +1190,117 @@
           <w:u w:val="single"/>
         </w:rPr>
       </w:pPr>
-    </w:p>
-    <w:p>
-      <w:pPr>
-        <w:jc w:val="center"/>
+      <w:r>
         <w:rPr>
           <w:b/>
           <w:sz w:val="32"/>
           <w:szCs w:val="32"/>
           <w:u w:val="single"/>
         </w:rPr>
-      </w:pPr>
+        <w:t>Creating a Livable and Sustainable Community</w:t>
+      </w:r>
+    </w:p>
+    <w:p>
+      <w:r>
+        <w:t>17</w:t>
+      </w:r>
+      <w:r>
+        <w:t xml:space="preserve">) What is your vision of a livable and sustainable community?  Are there any initiatives or policy changes that should be undertaken?  How will you promote these to the council?  Please consider the priorities identified below in your reply: </w:t>
+      </w:r>
+    </w:p>
+    <w:p>
+      <w:r>
+        <w:t xml:space="preserve">a. A healthy, local food system </w:t>
+      </w:r>
+    </w:p>
+    <w:p>
+      <w:r>
+        <w:t xml:space="preserve">b. Livable neighbourhoods </w:t>
+      </w:r>
+    </w:p>
+    <w:p>
+      <w:r>
+        <w:t xml:space="preserve">c. Intensification of the core areas </w:t>
+      </w:r>
+    </w:p>
+    <w:p>
+      <w:r>
+        <w:t xml:space="preserve">d. Water quality </w:t>
+      </w:r>
+    </w:p>
+    <w:p>
+      <w:r>
+        <w:t xml:space="preserve">e. Public spaces </w:t>
+      </w:r>
+    </w:p>
+    <w:p>
+      <w:r>
+        <w:t>f. Addressing traffic congestion</w:t>
+      </w:r>
+    </w:p>
+    <w:p>
+      <w:r>
+        <w:t xml:space="preserve">g. Improved active transportation; specifically: walking, bicycling, and transit </w:t>
+      </w:r>
+    </w:p>
+    <w:p>
+      <w:r>
+        <w:t xml:space="preserve">h. Protection of natural areas and agriculture </w:t>
+      </w:r>
+    </w:p>
+    <w:p>
+      <w:r>
+        <w:t>I</w:t>
+      </w:r>
+      <w:r>
+        <w:t xml:space="preserve">. Age-friendly design and planning  </w:t>
+      </w:r>
+    </w:p>
+    <w:p>
+      <w:r>
+        <w:t>18</w:t>
+      </w:r>
+      <w:r>
+        <w:t xml:space="preserve">) How would you balance revenue and expenses?  Specifically: </w:t>
+      </w:r>
+    </w:p>
+    <w:p>
+      <w:r>
+        <w:t xml:space="preserve">a. Are there areas of expense which you would like to see reduced? </w:t>
+      </w:r>
+    </w:p>
+    <w:p>
+      <w:r>
+        <w:t xml:space="preserve">b. Are there areas of expense which you would oppose reducing? </w:t>
+      </w:r>
+    </w:p>
+    <w:p>
+      <w:r>
+        <w:t xml:space="preserve">c. Are there any ways that you believe the efficiency of the various government departments and government processes can be improved? </w:t>
+      </w:r>
+    </w:p>
+    <w:p>
+      <w:proofErr w:type="gramStart"/>
+      <w:r>
+        <w:t>d. Are</w:t>
+      </w:r>
+      <w:proofErr w:type="gramEnd"/>
+      <w:r>
+        <w:t xml:space="preserve"> there any revenue sources (e.g. taxes, user fees, etc.) that you believe should be increased, introduced, decreased, or eliminated?  </w:t>
+      </w:r>
+    </w:p>
+    <w:p>
+      <w:pPr>
+        <w:rPr>
+          <w:b/>
+        </w:rPr>
+      </w:pPr>
+      <w:r>
+        <w:rPr>
+          <w:b/>
+        </w:rPr>
+        <w:t>Not Applicable to School Board Trustee</w:t>
+      </w:r>
     </w:p>
     <w:p>
       <w:pPr>
@@ -891,582 +1312,1046 @@
           <w:u w:val="single"/>
         </w:rPr>
       </w:pPr>
-    </w:p>
-    <w:p>
-      <w:pPr>
-        <w:jc w:val="center"/>
+      <w:r>
         <w:rPr>
           <w:b/>
           <w:sz w:val="32"/>
           <w:szCs w:val="32"/>
           <w:u w:val="single"/>
         </w:rPr>
-      </w:pPr>
-    </w:p>
+        <w:t>Addressing Poverty</w:t>
+      </w:r>
+    </w:p>
+    <w:p>
+      <w:r>
+        <w:t>19</w:t>
+      </w:r>
+      <w:r>
+        <w:t xml:space="preserve">) Do you support a living wage for employees of the municipality/region, including those of contracted firms?  (A living wage is the wage necessary for a full-time worker to maintain a safe, decent standard of living in the community.) </w:t>
+      </w:r>
+    </w:p>
+    <w:p>
+      <w:pPr>
+        <w:jc w:val="both"/>
+        <w:rPr>
+          <w:b/>
+        </w:rPr>
+      </w:pPr>
+      <w:r>
+        <w:rPr>
+          <w:b/>
+        </w:rPr>
+        <w:lastRenderedPageBreak/>
+        <w:t xml:space="preserve">I absolutely do. </w:t>
+      </w:r>
+      <w:r>
+        <w:rPr>
+          <w:b/>
+        </w:rPr>
+        <w:t>Research has shown that the states in US which increased their minimum wage did NOT go bankrupt. Instead, their local economy thrived and unemployment rate fell. Everyone is entitled to a living wage in my opinion.</w:t>
+      </w:r>
+    </w:p>
+    <w:p>
+      <w:r>
+        <w:t>20</w:t>
+      </w:r>
+      <w:r>
+        <w:t>) Recently, the provincial government has re-organized its benefits programs resulting in a significant shortfall in the Discretion</w:t>
+      </w:r>
+      <w:r>
+        <w:t xml:space="preserve">ary Benefits budget in the Peel </w:t>
+      </w:r>
+      <w:r>
+        <w:t xml:space="preserve">Region, a budget which includes food hampers, dental/vision care, bus tickets, and eviction prevention.  This has led to some benefits being discontinued or access becoming severely restricted.  If you are running for regional council, what would you recommend to address the shortage of funding for discretionary benefits?  Whether you are running for regional or municipal council, what would you recommend to address poverty in our community? </w:t>
+      </w:r>
+    </w:p>
+    <w:p>
+      <w:pPr>
+        <w:rPr>
+          <w:b/>
+        </w:rPr>
+      </w:pPr>
+      <w:r>
+        <w:rPr>
+          <w:b/>
+        </w:rPr>
+        <w:t xml:space="preserve">Not applicable </w:t>
+      </w:r>
+      <w:r>
+        <w:rPr>
+          <w:b/>
+        </w:rPr>
+        <w:t xml:space="preserve">to School Board </w:t>
+      </w:r>
+      <w:r>
+        <w:rPr>
+          <w:b/>
+        </w:rPr>
+        <w:t xml:space="preserve">Trustee </w:t>
+      </w:r>
+      <w:r>
+        <w:rPr>
+          <w:b/>
+        </w:rPr>
+        <w:t>Candidate</w:t>
+      </w:r>
+    </w:p>
+    <w:p>
+      <w:r>
+        <w:t>21</w:t>
+      </w:r>
+      <w:r>
+        <w:t xml:space="preserve">) How should the council support the development of affordable, supportive, and co-operative housing? </w:t>
+      </w:r>
+    </w:p>
+    <w:p>
+      <w:pPr>
+        <w:rPr>
+          <w:b/>
+        </w:rPr>
+      </w:pPr>
+      <w:r>
+        <w:rPr>
+          <w:b/>
+        </w:rPr>
+        <w:t>Not applicable to School Board Trustee Candidate</w:t>
+      </w:r>
+    </w:p>
+    <w:p/>
     <w:p>
       <w:pPr>
         <w:jc w:val="center"/>
+      </w:pPr>
+      <w:r>
         <w:rPr>
           <w:b/>
           <w:sz w:val="32"/>
           <w:szCs w:val="32"/>
           <w:u w:val="single"/>
         </w:rPr>
-      </w:pPr>
-    </w:p>
-    <w:p>
-      <w:pPr>
-        <w:jc w:val="center"/>
-        <w:rPr>
-          <w:b/>
-          <w:sz w:val="32"/>
-          <w:szCs w:val="32"/>
-          <w:u w:val="single"/>
-        </w:rPr>
-      </w:pPr>
-      <w:r>
-        <w:rPr>
-          <w:b/>
-          <w:sz w:val="32"/>
-          <w:szCs w:val="32"/>
-          <w:u w:val="single"/>
-        </w:rPr>
-        <w:t>Creating a Livable and Sustainable Community</w:t>
-      </w:r>
-    </w:p>
-    <w:p>
-      <w:r>
-        <w:t>17</w:t>
-      </w:r>
-      <w:r>
-        <w:t xml:space="preserve">) What is your vision of a livable and sustainable community?  Are there any initiatives or policy changes that should be undertaken?  How will you promote these to the council?  Please consider the priorities identified below in your reply: </w:t>
-      </w:r>
-    </w:p>
-    <w:p>
-      <w:r>
-        <w:t xml:space="preserve">a. A healthy, local food system </w:t>
-      </w:r>
-    </w:p>
-    <w:p>
-      <w:r>
-        <w:t xml:space="preserve">b. Livable neighbourhoods </w:t>
-      </w:r>
-    </w:p>
-    <w:p>
-      <w:r>
-        <w:t xml:space="preserve">c. Intensification of the core areas </w:t>
-      </w:r>
-    </w:p>
-    <w:p>
-      <w:r>
-        <w:t xml:space="preserve">d. Water quality </w:t>
-      </w:r>
-    </w:p>
-    <w:p>
-      <w:r>
-        <w:t xml:space="preserve">e. Public spaces </w:t>
-      </w:r>
-    </w:p>
-    <w:p>
-      <w:r>
-        <w:t>f. Addressing traffic congestion</w:t>
-      </w:r>
-    </w:p>
-    <w:p>
-      <w:r>
-        <w:t xml:space="preserve">g. Improved active transportation; specifically: walking, bicycling, and transit </w:t>
-      </w:r>
-    </w:p>
-    <w:p>
-      <w:r>
-        <w:t xml:space="preserve">h. Protection of natural areas and agriculture </w:t>
-      </w:r>
-    </w:p>
-    <w:p>
-      <w:r>
-        <w:t>I</w:t>
-      </w:r>
-      <w:r>
-        <w:t xml:space="preserve">. Age-friendly design and planning  </w:t>
-      </w:r>
-    </w:p>
-    <w:p>
-      <w:r>
-        <w:t>18</w:t>
-      </w:r>
-      <w:r>
-        <w:t xml:space="preserve">) How would you balance revenue and expenses?  Specifically: </w:t>
-      </w:r>
-    </w:p>
-    <w:p>
-      <w:r>
-        <w:t xml:space="preserve">a. Are there areas of expense which you would like to see reduced? </w:t>
-      </w:r>
-    </w:p>
-    <w:p>
-      <w:r>
-        <w:t xml:space="preserve">b. Are there areas of expense which you would oppose reducing? </w:t>
-      </w:r>
-    </w:p>
-    <w:p>
-      <w:r>
-        <w:t xml:space="preserve">c. Are there any ways that you believe the efficiency of the various government departments and government processes can be improved? </w:t>
-      </w:r>
-    </w:p>
-    <w:p>
-      <w:r>
-        <w:t xml:space="preserve">d. Are there any revenue sources (e.g. taxes, user fees, etc.) that you believe should be increased, introduced, decreased, or eliminated?  </w:t>
-      </w:r>
-    </w:p>
-    <w:p>
-      <w:r>
-        <w:t>I will answer that from the point of view of a School Trustee</w:t>
-      </w:r>
-      <w:bookmarkStart w:id="0" w:name="_GoBack"/>
-      <w:bookmarkEnd w:id="0"/>
-    </w:p>
-    <w:p>
-      <w:pPr>
-        <w:jc w:val="center"/>
-        <w:rPr>
-          <w:b/>
-          <w:sz w:val="32"/>
-          <w:szCs w:val="32"/>
-          <w:u w:val="single"/>
-        </w:rPr>
-      </w:pPr>
-      <w:r>
-        <w:rPr>
-          <w:b/>
-          <w:sz w:val="32"/>
-          <w:szCs w:val="32"/>
-          <w:u w:val="single"/>
-        </w:rPr>
-        <w:t>Addressing Poverty</w:t>
-      </w:r>
-    </w:p>
-    <w:p>
+        <w:t>Candidate Suitability</w:t>
+      </w:r>
+    </w:p>
+    <w:p>
+      <w:r>
+        <w:t xml:space="preserve">Please provide information about your candidacy, including: </w:t>
+      </w:r>
+    </w:p>
+    <w:p>
+      <w:pPr>
+        <w:spacing w:after="0" w:line="240" w:lineRule="auto"/>
+        <w:rPr>
+          <w:rFonts w:eastAsia="Times New Roman" w:cs="Arial"/>
+          <w:color w:val="000000"/>
+          <w:lang w:eastAsia="en-CA"/>
+        </w:rPr>
+      </w:pPr>
+      <w:r>
+        <w:rPr>
+          <w:rFonts w:eastAsia="Times New Roman" w:cs="Arial"/>
+          <w:color w:val="000000"/>
+          <w:lang w:eastAsia="en-CA"/>
+        </w:rPr>
+        <w:t>22</w:t>
+      </w:r>
+      <w:r>
+        <w:rPr>
+          <w:rFonts w:eastAsia="Times New Roman" w:cs="Arial"/>
+          <w:color w:val="000000"/>
+          <w:lang w:eastAsia="en-CA"/>
+        </w:rPr>
+        <w:t xml:space="preserve">) </w:t>
+      </w:r>
+      <w:r>
+        <w:rPr>
+          <w:rFonts w:eastAsia="Times New Roman" w:cs="Arial"/>
+          <w:color w:val="000000"/>
+          <w:lang w:eastAsia="en-CA"/>
+        </w:rPr>
+        <w:t xml:space="preserve">Let us know who you are, why are you in this Municipal Election and for what position? </w:t>
+      </w:r>
+    </w:p>
+    <w:p>
+      <w:pPr>
+        <w:spacing w:after="0" w:line="240" w:lineRule="auto"/>
+        <w:jc w:val="both"/>
+        <w:rPr>
+          <w:rFonts w:eastAsia="Times New Roman" w:cs="Arial"/>
+          <w:b/>
+          <w:color w:val="000000"/>
+          <w:lang w:eastAsia="en-CA"/>
+        </w:rPr>
+      </w:pPr>
+      <w:r>
+        <w:rPr>
+          <w:rFonts w:eastAsia="Times New Roman" w:cs="Arial"/>
+          <w:b/>
+          <w:color w:val="000000"/>
+          <w:lang w:eastAsia="en-CA"/>
+        </w:rPr>
+        <w:t>My name is Karen Lin. I am a senior developer working in the digital media team for CTV. I am also a proud UNIFOR member. I sit on the executive board of UNIFOR 723M. I head the young workers committee at my local. I am also a young worker</w:t>
+      </w:r>
+      <w:r>
+        <w:rPr>
+          <w:rFonts w:eastAsia="Times New Roman" w:cs="Arial"/>
+          <w:b/>
+          <w:color w:val="000000"/>
+          <w:lang w:eastAsia="en-CA"/>
+        </w:rPr>
+        <w:t>s’</w:t>
+      </w:r>
+      <w:r>
+        <w:rPr>
+          <w:rFonts w:eastAsia="Times New Roman" w:cs="Arial"/>
+          <w:b/>
+          <w:color w:val="000000"/>
+          <w:lang w:eastAsia="en-CA"/>
+        </w:rPr>
+        <w:t xml:space="preserve"> committee member in </w:t>
+      </w:r>
+      <w:r>
+        <w:rPr>
+          <w:rFonts w:eastAsia="Times New Roman" w:cs="Arial"/>
+          <w:b/>
+          <w:color w:val="000000"/>
+          <w:lang w:eastAsia="en-CA"/>
+        </w:rPr>
+        <w:t>UNIFOR National. I am running for public school board trustee in Ward 5, Mississauga.</w:t>
+      </w:r>
+      <w:r>
+        <w:rPr>
+          <w:rFonts w:eastAsia="Times New Roman" w:cs="Arial"/>
+          <w:b/>
+          <w:color w:val="000000"/>
+          <w:lang w:eastAsia="en-CA"/>
+        </w:rPr>
+        <w:t xml:space="preserve"> Public education used to the great equalizer of our society. Yet it has been in steady decline. </w:t>
+      </w:r>
+      <w:r>
+        <w:rPr>
+          <w:rFonts w:eastAsia="Times New Roman" w:cs="Arial"/>
+          <w:b/>
+          <w:color w:val="000000"/>
+          <w:lang w:eastAsia="en-CA"/>
+        </w:rPr>
+        <w:t xml:space="preserve"> A majority of parents in my ward do not even know what a trustee, let alone who their trustee is. The incumbent say</w:t>
+      </w:r>
+      <w:r>
+        <w:rPr>
+          <w:rFonts w:eastAsia="Times New Roman" w:cs="Arial"/>
+          <w:b/>
+          <w:color w:val="000000"/>
+          <w:lang w:eastAsia="en-CA"/>
+        </w:rPr>
+        <w:t xml:space="preserve">s he doesn’t want to change anything and is happy with </w:t>
+      </w:r>
+      <w:proofErr w:type="gramStart"/>
+      <w:r>
+        <w:rPr>
+          <w:rFonts w:eastAsia="Times New Roman" w:cs="Arial"/>
+          <w:b/>
+          <w:color w:val="000000"/>
+          <w:lang w:eastAsia="en-CA"/>
+        </w:rPr>
+        <w:t>everything .</w:t>
+      </w:r>
+      <w:proofErr w:type="gramEnd"/>
+      <w:r>
+        <w:rPr>
+          <w:rFonts w:eastAsia="Times New Roman" w:cs="Arial"/>
+          <w:b/>
+          <w:color w:val="000000"/>
+          <w:lang w:eastAsia="en-CA"/>
+        </w:rPr>
+        <w:t xml:space="preserve"> That is an attitude of arrogance, complacen</w:t>
+      </w:r>
+      <w:r>
+        <w:rPr>
+          <w:rFonts w:eastAsia="Times New Roman" w:cs="Arial"/>
+          <w:b/>
+          <w:color w:val="000000"/>
+          <w:lang w:eastAsia="en-CA"/>
+        </w:rPr>
+        <w:t>cy</w:t>
+      </w:r>
+      <w:r>
+        <w:rPr>
+          <w:rFonts w:eastAsia="Times New Roman" w:cs="Arial"/>
+          <w:b/>
+          <w:color w:val="000000"/>
+          <w:lang w:eastAsia="en-CA"/>
+        </w:rPr>
+        <w:t xml:space="preserve"> and neglect</w:t>
+      </w:r>
+      <w:r>
+        <w:rPr>
+          <w:rFonts w:eastAsia="Times New Roman" w:cs="Arial"/>
+          <w:b/>
+          <w:color w:val="000000"/>
+          <w:lang w:eastAsia="en-CA"/>
+        </w:rPr>
+        <w:t>. Ward 5 is ready for someone passionate, someone experienced and someone better.</w:t>
+      </w:r>
+    </w:p>
+    <w:p>
+      <w:pPr>
+        <w:spacing w:after="0" w:line="240" w:lineRule="auto"/>
+        <w:rPr>
+          <w:rFonts w:eastAsia="Times New Roman" w:cs="Arial"/>
+          <w:color w:val="000000"/>
+          <w:lang w:eastAsia="en-CA"/>
+        </w:rPr>
+      </w:pPr>
+      <w:r>
+        <w:rPr>
+          <w:rFonts w:eastAsia="Times New Roman" w:cs="Arial"/>
+          <w:color w:val="000000"/>
+          <w:lang w:eastAsia="en-CA"/>
+        </w:rPr>
+        <w:t xml:space="preserve"> </w:t>
+      </w:r>
+    </w:p>
+    <w:p>
+      <w:pPr>
+        <w:spacing w:line="240" w:lineRule="auto"/>
+      </w:pPr>
+      <w:r>
+        <w:t>23</w:t>
+      </w:r>
+      <w:r>
+        <w:t xml:space="preserve">) Experience in and knowledge of the workings of the council and local issues. </w:t>
+      </w:r>
+    </w:p>
+    <w:p>
+      <w:pPr>
+        <w:spacing w:line="240" w:lineRule="auto"/>
+        <w:rPr>
+          <w:b/>
+        </w:rPr>
+      </w:pPr>
+      <w:r>
+        <w:rPr>
+          <w:b/>
+        </w:rPr>
+        <w:t>Not applicable to School Board Trustee Candidate</w:t>
+      </w:r>
+      <w:r>
+        <w:rPr>
+          <w:b/>
+        </w:rPr>
+        <w:t xml:space="preserve">. </w:t>
+      </w:r>
+    </w:p>
+    <w:p>
+      <w:r>
+        <w:t>24</w:t>
+      </w:r>
+      <w:r>
+        <w:t xml:space="preserve">) Your role in the community, such as past activities and public exposure. </w:t>
+      </w:r>
+    </w:p>
+    <w:p>
+      <w:r>
+        <w:t xml:space="preserve">Ran a </w:t>
+      </w:r>
+      <w:r>
+        <w:t>successful</w:t>
+      </w:r>
+      <w:r>
+        <w:t xml:space="preserve"> after school tutoring program serving low income families and busy working parents</w:t>
+      </w:r>
+      <w:r>
+        <w:t xml:space="preserve"> in my building</w:t>
+      </w:r>
+    </w:p>
+    <w:p>
+      <w:pPr>
+        <w:pStyle w:val="ListParagraph"/>
+        <w:numPr>
+          <w:ilvl w:val="0"/>
+          <w:numId w:val="1"/>
+        </w:numPr>
+        <w:rPr>
+          <w:b/>
+        </w:rPr>
+      </w:pPr>
+      <w:r>
+        <w:rPr>
+          <w:b/>
+        </w:rPr>
+        <w:t>Volunteered at the Big Brother And Sisters Club</w:t>
+      </w:r>
+    </w:p>
+    <w:p>
+      <w:pPr>
+        <w:pStyle w:val="ListParagraph"/>
+        <w:numPr>
+          <w:ilvl w:val="0"/>
+          <w:numId w:val="1"/>
+        </w:numPr>
+        <w:rPr>
+          <w:b/>
+        </w:rPr>
+      </w:pPr>
+      <w:r>
+        <w:rPr>
+          <w:b/>
+        </w:rPr>
+        <w:t>Volunteered at Local Food Banks</w:t>
+      </w:r>
+    </w:p>
+    <w:p>
+      <w:pPr>
+        <w:pStyle w:val="ListParagraph"/>
+        <w:numPr>
+          <w:ilvl w:val="0"/>
+          <w:numId w:val="1"/>
+        </w:numPr>
+        <w:rPr>
+          <w:b/>
+        </w:rPr>
+      </w:pPr>
+      <w:r>
+        <w:rPr>
+          <w:b/>
+        </w:rPr>
+        <w:t xml:space="preserve">Youth </w:t>
+      </w:r>
+      <w:proofErr w:type="gramStart"/>
+      <w:r>
+        <w:rPr>
+          <w:b/>
+        </w:rPr>
+        <w:t>Un(</w:t>
+      </w:r>
+      <w:proofErr w:type="spellStart"/>
+      <w:proofErr w:type="gramEnd"/>
+      <w:r>
+        <w:rPr>
+          <w:b/>
+        </w:rPr>
+        <w:t>der</w:t>
+      </w:r>
+      <w:proofErr w:type="spellEnd"/>
+      <w:r>
+        <w:rPr>
+          <w:b/>
+        </w:rPr>
+        <w:t>) Employm</w:t>
+      </w:r>
+      <w:r>
+        <w:rPr>
+          <w:b/>
+        </w:rPr>
+        <w:t>ent Campaign with Premier Kathlee</w:t>
+      </w:r>
+      <w:r>
+        <w:rPr>
+          <w:b/>
+        </w:rPr>
+        <w:t>n Wynn.</w:t>
+      </w:r>
+    </w:p>
+    <w:p>
+      <w:pPr>
+        <w:pStyle w:val="ListParagraph"/>
+        <w:numPr>
+          <w:ilvl w:val="0"/>
+          <w:numId w:val="1"/>
+        </w:numPr>
+        <w:rPr>
+          <w:b/>
+        </w:rPr>
+      </w:pPr>
+      <w:r>
+        <w:rPr>
+          <w:b/>
+        </w:rPr>
+        <w:t>Raise The Minimum Wage and End Poverty in Ontario Campaign</w:t>
+      </w:r>
+    </w:p>
+    <w:p>
+      <w:pPr>
+        <w:pStyle w:val="ListParagraph"/>
+        <w:numPr>
+          <w:ilvl w:val="0"/>
+          <w:numId w:val="1"/>
+        </w:numPr>
+        <w:rPr>
+          <w:b/>
+        </w:rPr>
+      </w:pPr>
+      <w:r>
+        <w:rPr>
+          <w:b/>
+        </w:rPr>
+        <w:t>International</w:t>
+      </w:r>
+      <w:r>
+        <w:rPr>
+          <w:b/>
+        </w:rPr>
+        <w:t xml:space="preserve"> Women's Day Rally </w:t>
+      </w:r>
+      <w:proofErr w:type="gramStart"/>
+      <w:r>
+        <w:rPr>
+          <w:b/>
+        </w:rPr>
+        <w:t>To</w:t>
+      </w:r>
+      <w:proofErr w:type="gramEnd"/>
+      <w:r>
+        <w:rPr>
+          <w:b/>
+        </w:rPr>
+        <w:t xml:space="preserve"> End Poverty and Violence against Women.</w:t>
+      </w:r>
+    </w:p>
+    <w:p/>
+    <w:p>
+      <w:r>
+        <w:t xml:space="preserve">Received a lot of media attention since launching of my campaign. Have been </w:t>
+      </w:r>
+      <w:r>
+        <w:t>interviewed</w:t>
+      </w:r>
+      <w:r>
+        <w:t xml:space="preserve"> on </w:t>
+      </w:r>
+    </w:p>
+    <w:p>
+      <w:pPr>
+        <w:pStyle w:val="ListParagraph"/>
+        <w:numPr>
+          <w:ilvl w:val="0"/>
+          <w:numId w:val="2"/>
+        </w:numPr>
+        <w:rPr>
+          <w:b/>
+        </w:rPr>
+      </w:pPr>
+      <w:r>
+        <w:rPr>
+          <w:b/>
+        </w:rPr>
+        <w:t xml:space="preserve">OMNI Punjabi </w:t>
+      </w:r>
+    </w:p>
+    <w:p>
+      <w:pPr>
+        <w:pStyle w:val="ListParagraph"/>
+        <w:numPr>
+          <w:ilvl w:val="0"/>
+          <w:numId w:val="2"/>
+        </w:numPr>
+        <w:rPr>
+          <w:b/>
+        </w:rPr>
+      </w:pPr>
+      <w:r>
+        <w:rPr>
+          <w:b/>
+        </w:rPr>
+        <w:t>Cable 10 Live</w:t>
+      </w:r>
+    </w:p>
+    <w:p>
+      <w:pPr>
+        <w:pStyle w:val="ListParagraph"/>
+        <w:numPr>
+          <w:ilvl w:val="0"/>
+          <w:numId w:val="2"/>
+        </w:numPr>
+        <w:rPr>
+          <w:b/>
+        </w:rPr>
+      </w:pPr>
+      <w:r>
+        <w:rPr>
+          <w:b/>
+        </w:rPr>
+        <w:t>Rogers Peel TV</w:t>
+      </w:r>
+    </w:p>
+    <w:p>
+      <w:pPr>
+        <w:pStyle w:val="ListParagraph"/>
+        <w:numPr>
+          <w:ilvl w:val="0"/>
+          <w:numId w:val="2"/>
+        </w:numPr>
+        <w:rPr>
+          <w:b/>
+        </w:rPr>
+      </w:pPr>
+      <w:proofErr w:type="spellStart"/>
+      <w:r>
+        <w:rPr>
+          <w:b/>
+        </w:rPr>
+        <w:t>Rawal</w:t>
+      </w:r>
+      <w:proofErr w:type="spellEnd"/>
+      <w:r>
+        <w:rPr>
+          <w:b/>
+        </w:rPr>
+        <w:t xml:space="preserve"> TV</w:t>
+      </w:r>
+    </w:p>
+    <w:p>
+      <w:pPr>
+        <w:pStyle w:val="ListParagraph"/>
+        <w:numPr>
+          <w:ilvl w:val="0"/>
+          <w:numId w:val="2"/>
+        </w:numPr>
+        <w:rPr>
+          <w:b/>
+        </w:rPr>
+      </w:pPr>
+      <w:proofErr w:type="spellStart"/>
+      <w:r>
+        <w:rPr>
+          <w:b/>
+        </w:rPr>
+        <w:t>Pinoy</w:t>
+      </w:r>
+      <w:proofErr w:type="spellEnd"/>
+      <w:r>
+        <w:rPr>
+          <w:b/>
+        </w:rPr>
+        <w:t xml:space="preserve"> TV (Filipino Channel)</w:t>
+      </w:r>
+    </w:p>
+    <w:p>
+      <w:r>
+        <w:t>25</w:t>
+      </w:r>
+      <w:r>
+        <w:t xml:space="preserve">) Your leadership qualities and experience. </w:t>
+      </w:r>
+    </w:p>
+    <w:p>
+      <w:r>
+        <w:t xml:space="preserve">Leadership Style: </w:t>
+      </w:r>
+    </w:p>
+    <w:p>
+      <w:pPr>
+        <w:pStyle w:val="ListParagraph"/>
+        <w:numPr>
+          <w:ilvl w:val="1"/>
+          <w:numId w:val="4"/>
+        </w:numPr>
+        <w:rPr>
+          <w:b/>
+        </w:rPr>
+      </w:pPr>
+      <w:r>
+        <w:rPr>
+          <w:b/>
+        </w:rPr>
+        <w:t>Focused</w:t>
+      </w:r>
+    </w:p>
+    <w:p>
+      <w:pPr>
+        <w:pStyle w:val="ListParagraph"/>
+        <w:numPr>
+          <w:ilvl w:val="1"/>
+          <w:numId w:val="4"/>
+        </w:numPr>
+        <w:rPr>
+          <w:b/>
+        </w:rPr>
+      </w:pPr>
+      <w:r>
+        <w:rPr>
+          <w:b/>
+        </w:rPr>
+        <w:t>Experienced</w:t>
+      </w:r>
+    </w:p>
+    <w:p>
+      <w:pPr>
+        <w:pStyle w:val="ListParagraph"/>
+        <w:numPr>
+          <w:ilvl w:val="1"/>
+          <w:numId w:val="4"/>
+        </w:numPr>
+        <w:rPr>
+          <w:b/>
+        </w:rPr>
+      </w:pPr>
+      <w:r>
+        <w:rPr>
+          <w:b/>
+        </w:rPr>
+        <w:t>Authentic</w:t>
+      </w:r>
+    </w:p>
+    <w:p>
+      <w:pPr>
+        <w:pStyle w:val="ListParagraph"/>
+        <w:numPr>
+          <w:ilvl w:val="1"/>
+          <w:numId w:val="4"/>
+        </w:numPr>
+        <w:rPr>
+          <w:b/>
+        </w:rPr>
+      </w:pPr>
+      <w:r>
+        <w:rPr>
+          <w:b/>
+        </w:rPr>
+        <w:t>Passionate</w:t>
+      </w:r>
+    </w:p>
+    <w:p>
+      <w:proofErr w:type="gramStart"/>
+      <w:r>
+        <w:t>Experience :</w:t>
+      </w:r>
+      <w:proofErr w:type="gramEnd"/>
+    </w:p>
+    <w:p>
+      <w:pPr>
+        <w:rPr>
+          <w:b/>
+        </w:rPr>
+      </w:pPr>
+      <w:proofErr w:type="gramStart"/>
+      <w:r>
+        <w:rPr>
+          <w:b/>
+        </w:rPr>
+        <w:t>A standing member of political action committee in UNIFOR 723M.</w:t>
+      </w:r>
+      <w:proofErr w:type="gramEnd"/>
+      <w:r>
+        <w:rPr>
+          <w:b/>
+        </w:rPr>
+        <w:t xml:space="preserve"> Have been actively involved in n numerous MPP / MP’s campaigns in the past. This year alone, I was recruited to work in 3 MPP campaigns.  I am an experienced campaigner and that has proven a great advantage for my campaign staff and team.</w:t>
+      </w:r>
+    </w:p>
+    <w:p/>
+    <w:p>
+      <w:r>
+        <w:t>26</w:t>
+      </w:r>
+      <w:r>
+        <w:t>) Please tell us about your campaign strategy and what makes you electable.  We intend to put the resources of</w:t>
+      </w:r>
+      <w:r>
+        <w:t xml:space="preserve"> Peel Regional Labour Council</w:t>
+      </w:r>
+      <w:r>
+        <w:t xml:space="preserve"> behind candidates who not only share our values, but also have a realistic chance of being elected.    </w:t>
+      </w:r>
+    </w:p>
+    <w:p>
+      <w:pPr>
+        <w:jc w:val="both"/>
+      </w:pPr>
+      <w:r>
+        <w:t>1</w:t>
+      </w:r>
+      <w:r>
+        <w:rPr>
+          <w:b/>
+        </w:rPr>
+        <w:t>) I am prepared for the School Trustee role. I have been going to school board meeting</w:t>
+      </w:r>
+      <w:r>
+        <w:rPr>
+          <w:b/>
+        </w:rPr>
+        <w:t xml:space="preserve"> for </w:t>
+      </w:r>
+      <w:r>
+        <w:rPr>
+          <w:b/>
+        </w:rPr>
+        <w:t>a long time</w:t>
+      </w:r>
+      <w:r>
+        <w:rPr>
+          <w:b/>
+        </w:rPr>
+        <w:t>. I have never seen some of my opponents there. I fully understand the issues facing peel school</w:t>
+      </w:r>
+      <w:r>
+        <w:rPr>
+          <w:b/>
+        </w:rPr>
+        <w:t>s in Ward 5</w:t>
+      </w:r>
+      <w:r>
+        <w:rPr>
+          <w:b/>
+        </w:rPr>
+        <w:t xml:space="preserve">. </w:t>
+      </w:r>
+    </w:p>
+    <w:p>
+      <w:pPr>
+        <w:jc w:val="both"/>
+        <w:rPr>
+          <w:b/>
+        </w:rPr>
+      </w:pPr>
+      <w:r>
+        <w:t xml:space="preserve">2) </w:t>
+      </w:r>
+      <w:r>
+        <w:rPr>
+          <w:b/>
+        </w:rPr>
+        <w:t xml:space="preserve">I have registered in March, much earlier than my opponents. I was able to leverage that, sign up volunteers and most importantly generate a lot of excitement and media attention around the trustee race. </w:t>
+      </w:r>
+      <w:r>
+        <w:rPr>
+          <w:b/>
+        </w:rPr>
+        <w:t xml:space="preserve"> Normally media doesn’t even pay much attention to trustee elections</w:t>
+      </w:r>
+    </w:p>
+    <w:p>
+      <w:pPr>
+        <w:jc w:val="both"/>
+        <w:rPr>
+          <w:b/>
+        </w:rPr>
+      </w:pPr>
+      <w:r>
+        <w:t xml:space="preserve">3) </w:t>
+      </w:r>
+      <w:r>
+        <w:rPr>
+          <w:b/>
+        </w:rPr>
+        <w:t>I have proven leadership among young people. My campaign is for the youth and by the youth.  My unique ability to connect with young people, get them to work on my campaign, educate them about labor issues, and convince them and their parents to go to the polls for me on Oct 27 will give me an advantage over the 72 year old incumbent</w:t>
+      </w:r>
+      <w:r>
+        <w:rPr>
+          <w:b/>
+        </w:rPr>
+        <w:t>.</w:t>
+      </w:r>
+    </w:p>
+    <w:p>
+      <w:pPr>
+        <w:jc w:val="both"/>
+      </w:pPr>
+      <w:r>
+        <w:t>4)</w:t>
+      </w:r>
+      <w:r>
+        <w:rPr>
+          <w:b/>
+        </w:rPr>
+        <w:t xml:space="preserve"> I am the only candidate running in Ward 5 that is actually from Ward 5. 90% of parents living in my Ward </w:t>
+      </w:r>
+      <w:r>
+        <w:rPr>
+          <w:b/>
+        </w:rPr>
+        <w:t xml:space="preserve">have no idea what a trustee </w:t>
+      </w:r>
+      <w:proofErr w:type="gramStart"/>
+      <w:r>
+        <w:rPr>
+          <w:b/>
+        </w:rPr>
+        <w:t>is,</w:t>
+      </w:r>
+      <w:proofErr w:type="gramEnd"/>
+      <w:r>
+        <w:rPr>
+          <w:b/>
+        </w:rPr>
+        <w:t xml:space="preserve"> l</w:t>
+      </w:r>
+      <w:r>
+        <w:rPr>
+          <w:b/>
+        </w:rPr>
+        <w:t xml:space="preserve">et alone who the incumbent is. Therefore in this case, the </w:t>
+      </w:r>
+      <w:r>
+        <w:rPr>
+          <w:b/>
+        </w:rPr>
+        <w:t xml:space="preserve">72 year old </w:t>
+      </w:r>
+      <w:r>
+        <w:rPr>
+          <w:b/>
+        </w:rPr>
+        <w:t>incumbent does NOT have the advantage of name recognition.  I, on the other hand have been working strategically and diligently since March.  I generated a lot of excitement and awareness in the neighborhood and have made some quite significant gain on the campaign trail</w:t>
+      </w:r>
+    </w:p>
+    <w:p>
+      <w:pPr>
+        <w:jc w:val="both"/>
+      </w:pPr>
       <w:r>
         <w:lastRenderedPageBreak/>
-        <w:t>19</w:t>
-      </w:r>
-      <w:r>
-        <w:t xml:space="preserve">) Do you support a living wage for employees of the municipality/region, including those of contracted firms?  (A living wage is the wage necessary for a full-time worker to maintain a safe, decent standard of living in the community.) </w:t>
-      </w:r>
-    </w:p>
-    <w:p>
-      <w:r>
-        <w:t xml:space="preserve">I absolutely do. </w:t>
-      </w:r>
-      <w:r>
-        <w:t>Research has shown that the states in US which increased their minimum wage did NOT go bankrupt. Instead, their local economy thrived and unemployment rate fell. Everyone is entitled to a living wage in my opinion.</w:t>
-      </w:r>
-    </w:p>
-    <w:p>
-      <w:r>
-        <w:t>20</w:t>
-      </w:r>
-      <w:r>
-        <w:t>) Recently, the provincial government has re-organized its benefits programs resulting in a significant shortfall in the Discretion</w:t>
-      </w:r>
-      <w:r>
-        <w:t xml:space="preserve">ary Benefits budget in the Peel </w:t>
-      </w:r>
-      <w:r>
-        <w:t xml:space="preserve">Region, a budget which includes food hampers, dental/vision care, bus tickets, and eviction prevention.  This has led to some benefits being discontinued or access becoming severely restricted.  If you are running for regional council, what would you recommend to address the shortage of funding for discretionary benefits?  Whether you are running for regional or municipal council, what would you recommend to address poverty in our community? </w:t>
-      </w:r>
-    </w:p>
-    <w:p>
-      <w:r>
-        <w:t xml:space="preserve">Not applicable </w:t>
-      </w:r>
-      <w:r>
-        <w:t xml:space="preserve">to </w:t>
-      </w:r>
-      <w:r>
+        <w:t xml:space="preserve">5) </w:t>
+      </w:r>
+      <w:r>
+        <w:rPr>
+          <w:b/>
+        </w:rPr>
+        <w:t>Timing. T</w:t>
+      </w:r>
+      <w:r>
+        <w:rPr>
+          <w:b/>
+        </w:rPr>
+        <w:t>his time we are electing a new mayor, new councillor in my Ward. By talking to people on the campaign trail, they tell me they are ready for change. More importantly, they are ready to elect someone who can closely engage young people and actually from Ward 5.</w:t>
+      </w:r>
+    </w:p>
+    <w:p>
+      <w:pPr>
+        <w:jc w:val="both"/>
+      </w:pPr>
+      <w:r>
+        <w:t xml:space="preserve">6)  </w:t>
+      </w:r>
+      <w:r>
+        <w:rPr>
+          <w:b/>
+        </w:rPr>
+        <w:t xml:space="preserve">I have signed up a strong and effective volunteer team that consists of UTM </w:t>
+      </w:r>
+      <w:proofErr w:type="spellStart"/>
+      <w:r>
+        <w:rPr>
+          <w:b/>
+        </w:rPr>
+        <w:t>Poli</w:t>
+      </w:r>
+      <w:proofErr w:type="spellEnd"/>
+      <w:r>
+        <w:rPr>
+          <w:b/>
+        </w:rPr>
         <w:t xml:space="preserve"> </w:t>
       </w:r>
-      <w:r>
-        <w:t xml:space="preserve">School Board </w:t>
-      </w:r>
-      <w:r>
-        <w:t xml:space="preserve">Trustee </w:t>
-      </w:r>
-      <w:r>
-        <w:t>Candidate</w:t>
-      </w:r>
-    </w:p>
-    <w:p>
-      <w:r>
-        <w:t>21</w:t>
-      </w:r>
-      <w:r>
-        <w:t xml:space="preserve">) How should the council support the development of affordable, supportive, and co-operative housing? </w:t>
-      </w:r>
-    </w:p>
-    <w:p>
-      <w:r>
-        <w:t>Not applicable to  School Board Trustee Candidate</w:t>
-      </w:r>
-    </w:p>
-    <w:p/>
-    <w:p>
-      <w:pPr>
-        <w:jc w:val="center"/>
-      </w:pPr>
-      <w:r>
-        <w:rPr>
-          <w:b/>
-          <w:sz w:val="32"/>
-          <w:szCs w:val="32"/>
-          <w:u w:val="single"/>
-        </w:rPr>
-        <w:t>Candidate Suitability</w:t>
-      </w:r>
-    </w:p>
-    <w:p>
-      <w:r>
-        <w:t xml:space="preserve">Please provide information about your candidacy, including: </w:t>
-      </w:r>
-    </w:p>
-    <w:p>
-      <w:pPr>
-        <w:spacing w:after="0" w:line="240" w:lineRule="auto"/>
-        <w:rPr>
-          <w:rFonts w:eastAsia="Times New Roman" w:cs="Arial"/>
-          <w:color w:val="000000"/>
-          <w:lang w:eastAsia="en-CA"/>
-        </w:rPr>
-      </w:pPr>
-      <w:r>
-        <w:rPr>
-          <w:rFonts w:eastAsia="Times New Roman" w:cs="Arial"/>
-          <w:color w:val="000000"/>
-          <w:lang w:eastAsia="en-CA"/>
-        </w:rPr>
-        <w:t>22</w:t>
-      </w:r>
-      <w:r>
-        <w:rPr>
-          <w:rFonts w:eastAsia="Times New Roman" w:cs="Arial"/>
-          <w:color w:val="000000"/>
-          <w:lang w:eastAsia="en-CA"/>
-        </w:rPr>
-        <w:t xml:space="preserve">) </w:t>
-      </w:r>
-      <w:r>
-        <w:rPr>
-          <w:rFonts w:eastAsia="Times New Roman" w:cs="Arial"/>
-          <w:color w:val="000000"/>
-          <w:lang w:eastAsia="en-CA"/>
-        </w:rPr>
-        <w:t xml:space="preserve">Let us know who you are, why are you in this Municipal Election and for what position? </w:t>
-      </w:r>
-    </w:p>
-    <w:p>
-      <w:pPr>
-        <w:spacing w:after="0" w:line="240" w:lineRule="auto"/>
-        <w:rPr>
-          <w:rFonts w:eastAsia="Times New Roman" w:cs="Arial"/>
-          <w:color w:val="000000"/>
-          <w:lang w:eastAsia="en-CA"/>
-        </w:rPr>
-      </w:pPr>
-      <w:r>
-        <w:rPr>
-          <w:rFonts w:eastAsia="Times New Roman" w:cs="Arial"/>
-          <w:color w:val="000000"/>
-          <w:lang w:eastAsia="en-CA"/>
-        </w:rPr>
-        <w:t>My name is Karen Lin. I am a senior developer working in the digital media team for CTV. I am also a proud UNIFOR member. I sit on the executive board of UNIFOR 723M. I head the young workers committee at my local. I am also a young worker</w:t>
-      </w:r>
-      <w:r>
-        <w:rPr>
-          <w:rFonts w:eastAsia="Times New Roman" w:cs="Arial"/>
-          <w:color w:val="000000"/>
-          <w:lang w:eastAsia="en-CA"/>
-        </w:rPr>
-        <w:t>s’</w:t>
-      </w:r>
-      <w:r>
-        <w:rPr>
-          <w:rFonts w:eastAsia="Times New Roman" w:cs="Arial"/>
-          <w:color w:val="000000"/>
-          <w:lang w:eastAsia="en-CA"/>
-        </w:rPr>
-        <w:t xml:space="preserve"> committee member in </w:t>
-      </w:r>
-      <w:r>
-        <w:rPr>
-          <w:rFonts w:eastAsia="Times New Roman" w:cs="Arial"/>
-          <w:color w:val="000000"/>
-          <w:lang w:eastAsia="en-CA"/>
-        </w:rPr>
-        <w:t>UNIFOR National. I am running for public school board trustee in Ward 5, Mississauga.</w:t>
-      </w:r>
-      <w:r>
-        <w:rPr>
-          <w:rFonts w:eastAsia="Times New Roman" w:cs="Arial"/>
-          <w:color w:val="000000"/>
-          <w:lang w:eastAsia="en-CA"/>
-        </w:rPr>
-        <w:t xml:space="preserve"> Public education used to the great equalizer of our society. Yet it has been in steady decline. </w:t>
-      </w:r>
-      <w:r>
-        <w:rPr>
-          <w:rFonts w:eastAsia="Times New Roman" w:cs="Arial"/>
-          <w:color w:val="000000"/>
-          <w:lang w:eastAsia="en-CA"/>
-        </w:rPr>
-        <w:t xml:space="preserve"> A majority of parents in my ward do not even know what a trustee, let alone who their trustee is. The incumbent say</w:t>
-      </w:r>
-      <w:r>
-        <w:rPr>
-          <w:rFonts w:eastAsia="Times New Roman" w:cs="Arial"/>
-          <w:color w:val="000000"/>
-          <w:lang w:eastAsia="en-CA"/>
-        </w:rPr>
-        <w:t>s he doesn’t want to change anything and is happy with everything . That is an attitude of arrogance, complacen</w:t>
-      </w:r>
-      <w:r>
-        <w:rPr>
-          <w:rFonts w:eastAsia="Times New Roman" w:cs="Arial"/>
-          <w:color w:val="000000"/>
-          <w:lang w:eastAsia="en-CA"/>
-        </w:rPr>
-        <w:t>cy. Ward 5 is ready for someone passionate, someone experienced and someone better.</w:t>
-      </w:r>
-    </w:p>
-    <w:p>
-      <w:pPr>
-        <w:spacing w:after="0" w:line="240" w:lineRule="auto"/>
-        <w:rPr>
-          <w:rFonts w:eastAsia="Times New Roman" w:cs="Arial"/>
-          <w:color w:val="000000"/>
-          <w:lang w:eastAsia="en-CA"/>
-        </w:rPr>
-      </w:pPr>
-      <w:r>
-        <w:rPr>
-          <w:rFonts w:eastAsia="Times New Roman" w:cs="Arial"/>
-          <w:color w:val="000000"/>
-          <w:lang w:eastAsia="en-CA"/>
-        </w:rPr>
+      <w:proofErr w:type="spellStart"/>
+      <w:r>
+        <w:rPr>
+          <w:b/>
+        </w:rPr>
+        <w:t>Sci</w:t>
+      </w:r>
+      <w:proofErr w:type="spellEnd"/>
+      <w:r>
+        <w:rPr>
+          <w:b/>
+        </w:rPr>
+        <w:t xml:space="preserve">, Law students, high school students, young new democrats, </w:t>
+      </w:r>
+      <w:proofErr w:type="gramStart"/>
+      <w:r>
+        <w:rPr>
+          <w:b/>
+        </w:rPr>
+        <w:t>young</w:t>
+      </w:r>
+      <w:proofErr w:type="gramEnd"/>
+      <w:r>
+        <w:rPr>
+          <w:b/>
+        </w:rPr>
+        <w:t xml:space="preserve"> liberals.</w:t>
+      </w:r>
+      <w:r>
+        <w:rPr>
+          <w:b/>
+        </w:rPr>
+        <w:t xml:space="preserve"> They are from different cultural background, with the same </w:t>
+      </w:r>
+      <w:proofErr w:type="gramStart"/>
+      <w:r>
+        <w:rPr>
+          <w:b/>
+        </w:rPr>
+        <w:t>goal :</w:t>
+      </w:r>
+      <w:proofErr w:type="gramEnd"/>
+      <w:r>
+        <w:rPr>
+          <w:b/>
+        </w:rPr>
+        <w:t xml:space="preserve"> see change happen in Ward 5 schools. </w:t>
+      </w:r>
+      <w:r>
+        <w:rPr>
+          <w:b/>
+        </w:rPr>
+        <w:t xml:space="preserve"> This is truly a diverse, collaborative and energetic team!</w:t>
+      </w:r>
+      <w:r>
+        <w:rPr>
+          <w:b/>
+        </w:rPr>
+        <w:t xml:space="preserve"> My campaign advisory team consists of people who have successfully </w:t>
+      </w:r>
+      <w:proofErr w:type="gramStart"/>
+      <w:r>
+        <w:rPr>
+          <w:b/>
+        </w:rPr>
+        <w:t>ran</w:t>
+      </w:r>
+      <w:proofErr w:type="gramEnd"/>
+      <w:r>
+        <w:rPr>
+          <w:b/>
+        </w:rPr>
+        <w:t xml:space="preserve"> trustee campaigns and experienced political advisors from the municipal government. </w:t>
+      </w:r>
+      <w:r>
+        <w:rPr>
+          <w:b/>
+        </w:rPr>
+        <w:t xml:space="preserve">Most importantly, </w:t>
+      </w:r>
+      <w:r>
+        <w:rPr>
+          <w:b/>
+        </w:rPr>
+        <w:t>our team is</w:t>
+      </w:r>
+      <w:r>
+        <w:rPr>
+          <w:b/>
+        </w:rPr>
+        <w:t xml:space="preserve"> GROWING FAST!</w:t>
+      </w:r>
+    </w:p>
+    <w:p>
+      <w:r>
+        <w:t>7)</w:t>
+      </w:r>
+      <w:r>
         <w:t xml:space="preserve"> </w:t>
       </w:r>
-    </w:p>
-    <w:p>
-      <w:pPr>
-        <w:spacing w:line="240" w:lineRule="auto"/>
-      </w:pPr>
-      <w:r>
-        <w:t>23</w:t>
-      </w:r>
-      <w:r>
-        <w:t xml:space="preserve">) Experience in and knowledge of the workings of the council and local issues. </w:t>
-      </w:r>
-    </w:p>
-    <w:p>
-      <w:pPr>
-        <w:spacing w:line="240" w:lineRule="auto"/>
-      </w:pPr>
-      <w:r>
-        <w:t>Not applicable to School Board Trustee Candidate</w:t>
-      </w:r>
-      <w:r>
-        <w:t>. This is for councillor candidate(s)</w:t>
-      </w:r>
-    </w:p>
-    <w:p>
-      <w:r>
-        <w:t>24</w:t>
-      </w:r>
-      <w:r>
-        <w:t xml:space="preserve">) Your role in the community, such as past activities and public exposure. </w:t>
-      </w:r>
-    </w:p>
-    <w:p>
-      <w:r>
-        <w:t>Ran a succesful after school tutoring program serving low income families and busy working parents</w:t>
-      </w:r>
-    </w:p>
-    <w:p>
-      <w:r>
-        <w:t>Volunteered at the Big Brother And Sisters Club</w:t>
-      </w:r>
-    </w:p>
-    <w:p>
-      <w:r>
-        <w:t>Volunteered at Local Food Banks</w:t>
-      </w:r>
-    </w:p>
-    <w:p>
-      <w:r>
-        <w:lastRenderedPageBreak/>
-        <w:t>Youth Un(der) Employment Campaign with Premier Kathlyn Wynn.</w:t>
-      </w:r>
-    </w:p>
-    <w:p>
-      <w:r>
-        <w:t>Raise The Minimum Wage and End Poverty in Ontario Campaign</w:t>
-      </w:r>
-    </w:p>
-    <w:p>
-      <w:r>
-        <w:t>Internation Women's Day Rally To End Poverty and Violence against Women.</w:t>
-      </w:r>
-    </w:p>
-    <w:p/>
-    <w:p>
-      <w:r>
-        <w:t xml:space="preserve">Received a lot of media attention since launching of my campaign. Have been interviewd on </w:t>
-      </w:r>
-    </w:p>
-    <w:p>
-      <w:r>
-        <w:t xml:space="preserve">OMNI Punjabi </w:t>
-      </w:r>
-    </w:p>
-    <w:p>
-      <w:r>
-        <w:t>Cable 10 Live</w:t>
-      </w:r>
-    </w:p>
-    <w:p>
-      <w:r>
-        <w:t>Rogers Peel TV</w:t>
-      </w:r>
-    </w:p>
-    <w:p>
-      <w:r>
-        <w:t>Rawal TV</w:t>
-      </w:r>
-    </w:p>
-    <w:p>
-      <w:r>
-        <w:t>Pinoy TV (Filipino Channel)</w:t>
-      </w:r>
-    </w:p>
-    <w:p>
-      <w:r>
-        <w:t>25</w:t>
-      </w:r>
-      <w:r>
-        <w:t xml:space="preserve">) Your leadership qualities and experience. </w:t>
-      </w:r>
-    </w:p>
-    <w:p>
-      <w:r>
-        <w:t xml:space="preserve">Leadership Style: </w:t>
-      </w:r>
-    </w:p>
-    <w:p>
-      <w:r>
-        <w:tab/>
-        <w:t>Focused</w:t>
-      </w:r>
-    </w:p>
-    <w:p>
-      <w:r>
-        <w:tab/>
-        <w:t>Experienced</w:t>
-      </w:r>
-    </w:p>
-    <w:p>
-      <w:r>
-        <w:tab/>
-        <w:t>Authentic</w:t>
-      </w:r>
-    </w:p>
-    <w:p>
-      <w:r>
-        <w:tab/>
-        <w:t>Passionate</w:t>
-      </w:r>
-    </w:p>
-    <w:p>
-      <w:r>
-        <w:t>Experience :</w:t>
-      </w:r>
-    </w:p>
-    <w:p>
-      <w:r>
-        <w:t>A standing member of political action committee in UNIFOR 723M. Have been actively involved in n numerous MPP / MP’s campaigns in the past. This year alone, I was recruited to work in 3 MPP campaigns.  I am an experienced campaigner and that has proven a great advantage for my campaign staff and team.</w:t>
-      </w:r>
-    </w:p>
-    <w:p/>
-    <w:p>
-      <w:r>
-        <w:t>26</w:t>
-      </w:r>
-      <w:r>
-        <w:t>) Please tell us about your campaign strategy and what makes you electable.  We intend to put the resources of</w:t>
-      </w:r>
-      <w:r>
-        <w:t xml:space="preserve"> Peel Regional Labour Council</w:t>
-      </w:r>
-      <w:r>
-        <w:t xml:space="preserve"> behind candidates who not only share our values, but also have a realistic chance of being elected.    </w:t>
-      </w:r>
-    </w:p>
-    <w:p>
-      <w:r>
-        <w:t>1) I am prepared for the School Trustee role. I have been going to school board meeting</w:t>
-      </w:r>
-      <w:r>
-        <w:t xml:space="preserve"> for the past 2 years. I have never seen some of my opponents there. I fully understand the issues facing peel school board today. </w:t>
-      </w:r>
-    </w:p>
-    <w:p>
-      <w:r>
-        <w:t xml:space="preserve">2) I have registered in March, much earlier than my opponents. I was able to leverage that, sign up volunteers and most importantly generate a lot of excitement and media attention around the trustee race. </w:t>
-      </w:r>
-    </w:p>
-    <w:p>
-      <w:r>
-        <w:lastRenderedPageBreak/>
-        <w:t>3) I have proven leadership among young people. My campaign is for the youth and by the youth.  My unique ability to connect with young people, get them to work on my campaign, educate them about labor issues, and convince them and their parents to go to the polls for me on Oct 27 will give me an advantage over the 72 year old incumbent</w:t>
-      </w:r>
-      <w:r>
-        <w:t>.</w:t>
-      </w:r>
-    </w:p>
-    <w:p>
-      <w:r>
-        <w:t xml:space="preserve">4) I am the only candidate running in Ward 5 that is actually from Ward 5. 90% of parents living in my Ward </w:t>
-      </w:r>
-      <w:r>
-        <w:t>have no idea what a trustee is, l</w:t>
-      </w:r>
-      <w:r>
-        <w:t xml:space="preserve">et alone who the incumbent is. Therefore in this case, the </w:t>
-      </w:r>
-      <w:r>
-        <w:t xml:space="preserve">72 year old </w:t>
-      </w:r>
-      <w:r>
-        <w:t>incumbent does NOT have the advantage of name recognition.  I, on the other hand have been working strategically and diligently since March.  I generated a lot of excitement and awareness in the neighborhood and have made some quite significant gain on the campaign trail</w:t>
-      </w:r>
-    </w:p>
-    <w:p>
-      <w:r>
-        <w:t>5) Timing. T</w:t>
-      </w:r>
-      <w:r>
-        <w:t>his time we are electing a new mayor, new councillor in my Ward. By talking to people on the campaign trail, they tell me they are ready for change. More importantly, they are ready to elect someone who can closely engage young people and actually from Ward 5.</w:t>
-      </w:r>
-    </w:p>
-    <w:p>
-      <w:r>
-        <w:t>6)  I have signed up a strong and effective volunteer team that consists of UTM Poli Sci, Law students, high school students, young new democrats, young liberals. This is truly a diverse, collaborative and energetic team! Most importantly, we are GROWING FAST!</w:t>
-      </w:r>
-    </w:p>
-    <w:p>
-      <w:r>
-        <w:t>7)</w:t>
-      </w:r>
-      <w:r>
-        <w:t xml:space="preserve"> My ability to draw media attention to my campaign. </w:t>
+      <w:r>
+        <w:rPr>
+          <w:b/>
+        </w:rPr>
+        <w:t>My ability to draw media attention to my campaign.</w:t>
+      </w:r>
+      <w:r>
+        <w:t xml:space="preserve"> </w:t>
       </w:r>
     </w:p>
     <w:sectPr>
@@ -1479,8 +2364,477 @@
 </w:document>
 </file>
 
+<file path=word/numbering.xml><?xml version="1.0" encoding="utf-8"?>
+<w:numbering xmlns:ve="http://schemas.openxmlformats.org/markup-compatibility/2006" xmlns:o="urn:schemas-microsoft-com:office:office" xmlns:r="http://schemas.openxmlformats.org/officeDocument/2006/relationships" xmlns:m="http://schemas.openxmlformats.org/officeDocument/2006/math" xmlns:v="urn:schemas-microsoft-com:vml" xmlns:wp="http://schemas.openxmlformats.org/drawingml/2006/wordprocessingDrawing" xmlns:w10="urn:schemas-microsoft-com:office:word" xmlns:w="http://schemas.openxmlformats.org/wordprocessingml/2006/main" xmlns:wne="http://schemas.microsoft.com/office/word/2006/wordml">
+  <w:abstractNum w:abstractNumId="0">
+    <w:nsid w:val="07481320"/>
+    <w:multiLevelType w:val="hybridMultilevel"/>
+    <w:tmpl w:val="BCFCB3A8"/>
+    <w:lvl w:ilvl="0" w:tplc="10090001">
+      <w:start w:val="1"/>
+      <w:numFmt w:val="bullet"/>
+      <w:lvlText w:val=""/>
+      <w:lvlJc w:val="left"/>
+      <w:pPr>
+        <w:ind w:left="720" w:hanging="360"/>
+      </w:pPr>
+      <w:rPr>
+        <w:rFonts w:ascii="Symbol" w:hAnsi="Symbol" w:hint="default"/>
+      </w:rPr>
+    </w:lvl>
+    <w:lvl w:ilvl="1" w:tplc="10090001">
+      <w:start w:val="1"/>
+      <w:numFmt w:val="bullet"/>
+      <w:lvlText w:val=""/>
+      <w:lvlJc w:val="left"/>
+      <w:pPr>
+        <w:ind w:left="1440" w:hanging="360"/>
+      </w:pPr>
+      <w:rPr>
+        <w:rFonts w:ascii="Symbol" w:hAnsi="Symbol" w:hint="default"/>
+      </w:rPr>
+    </w:lvl>
+    <w:lvl w:ilvl="2" w:tplc="10090005" w:tentative="1">
+      <w:start w:val="1"/>
+      <w:numFmt w:val="bullet"/>
+      <w:lvlText w:val=""/>
+      <w:lvlJc w:val="left"/>
+      <w:pPr>
+        <w:ind w:left="2160" w:hanging="360"/>
+      </w:pPr>
+      <w:rPr>
+        <w:rFonts w:ascii="Wingdings" w:hAnsi="Wingdings" w:hint="default"/>
+      </w:rPr>
+    </w:lvl>
+    <w:lvl w:ilvl="3" w:tplc="10090001" w:tentative="1">
+      <w:start w:val="1"/>
+      <w:numFmt w:val="bullet"/>
+      <w:lvlText w:val=""/>
+      <w:lvlJc w:val="left"/>
+      <w:pPr>
+        <w:ind w:left="2880" w:hanging="360"/>
+      </w:pPr>
+      <w:rPr>
+        <w:rFonts w:ascii="Symbol" w:hAnsi="Symbol" w:hint="default"/>
+      </w:rPr>
+    </w:lvl>
+    <w:lvl w:ilvl="4" w:tplc="10090003" w:tentative="1">
+      <w:start w:val="1"/>
+      <w:numFmt w:val="bullet"/>
+      <w:lvlText w:val="o"/>
+      <w:lvlJc w:val="left"/>
+      <w:pPr>
+        <w:ind w:left="3600" w:hanging="360"/>
+      </w:pPr>
+      <w:rPr>
+        <w:rFonts w:ascii="Courier New" w:hAnsi="Courier New" w:cs="Courier New" w:hint="default"/>
+      </w:rPr>
+    </w:lvl>
+    <w:lvl w:ilvl="5" w:tplc="10090005" w:tentative="1">
+      <w:start w:val="1"/>
+      <w:numFmt w:val="bullet"/>
+      <w:lvlText w:val=""/>
+      <w:lvlJc w:val="left"/>
+      <w:pPr>
+        <w:ind w:left="4320" w:hanging="360"/>
+      </w:pPr>
+      <w:rPr>
+        <w:rFonts w:ascii="Wingdings" w:hAnsi="Wingdings" w:hint="default"/>
+      </w:rPr>
+    </w:lvl>
+    <w:lvl w:ilvl="6" w:tplc="10090001" w:tentative="1">
+      <w:start w:val="1"/>
+      <w:numFmt w:val="bullet"/>
+      <w:lvlText w:val=""/>
+      <w:lvlJc w:val="left"/>
+      <w:pPr>
+        <w:ind w:left="5040" w:hanging="360"/>
+      </w:pPr>
+      <w:rPr>
+        <w:rFonts w:ascii="Symbol" w:hAnsi="Symbol" w:hint="default"/>
+      </w:rPr>
+    </w:lvl>
+    <w:lvl w:ilvl="7" w:tplc="10090003" w:tentative="1">
+      <w:start w:val="1"/>
+      <w:numFmt w:val="bullet"/>
+      <w:lvlText w:val="o"/>
+      <w:lvlJc w:val="left"/>
+      <w:pPr>
+        <w:ind w:left="5760" w:hanging="360"/>
+      </w:pPr>
+      <w:rPr>
+        <w:rFonts w:ascii="Courier New" w:hAnsi="Courier New" w:cs="Courier New" w:hint="default"/>
+      </w:rPr>
+    </w:lvl>
+    <w:lvl w:ilvl="8" w:tplc="10090005" w:tentative="1">
+      <w:start w:val="1"/>
+      <w:numFmt w:val="bullet"/>
+      <w:lvlText w:val=""/>
+      <w:lvlJc w:val="left"/>
+      <w:pPr>
+        <w:ind w:left="6480" w:hanging="360"/>
+      </w:pPr>
+      <w:rPr>
+        <w:rFonts w:ascii="Wingdings" w:hAnsi="Wingdings" w:hint="default"/>
+      </w:rPr>
+    </w:lvl>
+  </w:abstractNum>
+  <w:abstractNum w:abstractNumId="1">
+    <w:nsid w:val="28B14192"/>
+    <w:multiLevelType w:val="hybridMultilevel"/>
+    <w:tmpl w:val="6ED2D0B4"/>
+    <w:lvl w:ilvl="0" w:tplc="10090001">
+      <w:start w:val="1"/>
+      <w:numFmt w:val="bullet"/>
+      <w:lvlText w:val=""/>
+      <w:lvlJc w:val="left"/>
+      <w:pPr>
+        <w:ind w:left="720" w:hanging="360"/>
+      </w:pPr>
+      <w:rPr>
+        <w:rFonts w:ascii="Symbol" w:hAnsi="Symbol" w:hint="default"/>
+      </w:rPr>
+    </w:lvl>
+    <w:lvl w:ilvl="1" w:tplc="10090003" w:tentative="1">
+      <w:start w:val="1"/>
+      <w:numFmt w:val="bullet"/>
+      <w:lvlText w:val="o"/>
+      <w:lvlJc w:val="left"/>
+      <w:pPr>
+        <w:ind w:left="1440" w:hanging="360"/>
+      </w:pPr>
+      <w:rPr>
+        <w:rFonts w:ascii="Courier New" w:hAnsi="Courier New" w:cs="Courier New" w:hint="default"/>
+      </w:rPr>
+    </w:lvl>
+    <w:lvl w:ilvl="2" w:tplc="10090005" w:tentative="1">
+      <w:start w:val="1"/>
+      <w:numFmt w:val="bullet"/>
+      <w:lvlText w:val=""/>
+      <w:lvlJc w:val="left"/>
+      <w:pPr>
+        <w:ind w:left="2160" w:hanging="360"/>
+      </w:pPr>
+      <w:rPr>
+        <w:rFonts w:ascii="Wingdings" w:hAnsi="Wingdings" w:hint="default"/>
+      </w:rPr>
+    </w:lvl>
+    <w:lvl w:ilvl="3" w:tplc="10090001" w:tentative="1">
+      <w:start w:val="1"/>
+      <w:numFmt w:val="bullet"/>
+      <w:lvlText w:val=""/>
+      <w:lvlJc w:val="left"/>
+      <w:pPr>
+        <w:ind w:left="2880" w:hanging="360"/>
+      </w:pPr>
+      <w:rPr>
+        <w:rFonts w:ascii="Symbol" w:hAnsi="Symbol" w:hint="default"/>
+      </w:rPr>
+    </w:lvl>
+    <w:lvl w:ilvl="4" w:tplc="10090003" w:tentative="1">
+      <w:start w:val="1"/>
+      <w:numFmt w:val="bullet"/>
+      <w:lvlText w:val="o"/>
+      <w:lvlJc w:val="left"/>
+      <w:pPr>
+        <w:ind w:left="3600" w:hanging="360"/>
+      </w:pPr>
+      <w:rPr>
+        <w:rFonts w:ascii="Courier New" w:hAnsi="Courier New" w:cs="Courier New" w:hint="default"/>
+      </w:rPr>
+    </w:lvl>
+    <w:lvl w:ilvl="5" w:tplc="10090005" w:tentative="1">
+      <w:start w:val="1"/>
+      <w:numFmt w:val="bullet"/>
+      <w:lvlText w:val=""/>
+      <w:lvlJc w:val="left"/>
+      <w:pPr>
+        <w:ind w:left="4320" w:hanging="360"/>
+      </w:pPr>
+      <w:rPr>
+        <w:rFonts w:ascii="Wingdings" w:hAnsi="Wingdings" w:hint="default"/>
+      </w:rPr>
+    </w:lvl>
+    <w:lvl w:ilvl="6" w:tplc="10090001" w:tentative="1">
+      <w:start w:val="1"/>
+      <w:numFmt w:val="bullet"/>
+      <w:lvlText w:val=""/>
+      <w:lvlJc w:val="left"/>
+      <w:pPr>
+        <w:ind w:left="5040" w:hanging="360"/>
+      </w:pPr>
+      <w:rPr>
+        <w:rFonts w:ascii="Symbol" w:hAnsi="Symbol" w:hint="default"/>
+      </w:rPr>
+    </w:lvl>
+    <w:lvl w:ilvl="7" w:tplc="10090003" w:tentative="1">
+      <w:start w:val="1"/>
+      <w:numFmt w:val="bullet"/>
+      <w:lvlText w:val="o"/>
+      <w:lvlJc w:val="left"/>
+      <w:pPr>
+        <w:ind w:left="5760" w:hanging="360"/>
+      </w:pPr>
+      <w:rPr>
+        <w:rFonts w:ascii="Courier New" w:hAnsi="Courier New" w:cs="Courier New" w:hint="default"/>
+      </w:rPr>
+    </w:lvl>
+    <w:lvl w:ilvl="8" w:tplc="10090005" w:tentative="1">
+      <w:start w:val="1"/>
+      <w:numFmt w:val="bullet"/>
+      <w:lvlText w:val=""/>
+      <w:lvlJc w:val="left"/>
+      <w:pPr>
+        <w:ind w:left="6480" w:hanging="360"/>
+      </w:pPr>
+      <w:rPr>
+        <w:rFonts w:ascii="Wingdings" w:hAnsi="Wingdings" w:hint="default"/>
+      </w:rPr>
+    </w:lvl>
+  </w:abstractNum>
+  <w:abstractNum w:abstractNumId="2">
+    <w:nsid w:val="547C6FE1"/>
+    <w:multiLevelType w:val="hybridMultilevel"/>
+    <w:tmpl w:val="90DE416A"/>
+    <w:lvl w:ilvl="0" w:tplc="10090001">
+      <w:start w:val="1"/>
+      <w:numFmt w:val="bullet"/>
+      <w:lvlText w:val=""/>
+      <w:lvlJc w:val="left"/>
+      <w:pPr>
+        <w:ind w:left="720" w:hanging="360"/>
+      </w:pPr>
+      <w:rPr>
+        <w:rFonts w:ascii="Symbol" w:hAnsi="Symbol" w:hint="default"/>
+      </w:rPr>
+    </w:lvl>
+    <w:lvl w:ilvl="1" w:tplc="10090003">
+      <w:start w:val="1"/>
+      <w:numFmt w:val="bullet"/>
+      <w:lvlText w:val="o"/>
+      <w:lvlJc w:val="left"/>
+      <w:pPr>
+        <w:ind w:left="1440" w:hanging="360"/>
+      </w:pPr>
+      <w:rPr>
+        <w:rFonts w:ascii="Courier New" w:hAnsi="Courier New" w:cs="Courier New" w:hint="default"/>
+      </w:rPr>
+    </w:lvl>
+    <w:lvl w:ilvl="2" w:tplc="10090005" w:tentative="1">
+      <w:start w:val="1"/>
+      <w:numFmt w:val="bullet"/>
+      <w:lvlText w:val=""/>
+      <w:lvlJc w:val="left"/>
+      <w:pPr>
+        <w:ind w:left="2160" w:hanging="360"/>
+      </w:pPr>
+      <w:rPr>
+        <w:rFonts w:ascii="Wingdings" w:hAnsi="Wingdings" w:hint="default"/>
+      </w:rPr>
+    </w:lvl>
+    <w:lvl w:ilvl="3" w:tplc="10090001" w:tentative="1">
+      <w:start w:val="1"/>
+      <w:numFmt w:val="bullet"/>
+      <w:lvlText w:val=""/>
+      <w:lvlJc w:val="left"/>
+      <w:pPr>
+        <w:ind w:left="2880" w:hanging="360"/>
+      </w:pPr>
+      <w:rPr>
+        <w:rFonts w:ascii="Symbol" w:hAnsi="Symbol" w:hint="default"/>
+      </w:rPr>
+    </w:lvl>
+    <w:lvl w:ilvl="4" w:tplc="10090003" w:tentative="1">
+      <w:start w:val="1"/>
+      <w:numFmt w:val="bullet"/>
+      <w:lvlText w:val="o"/>
+      <w:lvlJc w:val="left"/>
+      <w:pPr>
+        <w:ind w:left="3600" w:hanging="360"/>
+      </w:pPr>
+      <w:rPr>
+        <w:rFonts w:ascii="Courier New" w:hAnsi="Courier New" w:cs="Courier New" w:hint="default"/>
+      </w:rPr>
+    </w:lvl>
+    <w:lvl w:ilvl="5" w:tplc="10090005" w:tentative="1">
+      <w:start w:val="1"/>
+      <w:numFmt w:val="bullet"/>
+      <w:lvlText w:val=""/>
+      <w:lvlJc w:val="left"/>
+      <w:pPr>
+        <w:ind w:left="4320" w:hanging="360"/>
+      </w:pPr>
+      <w:rPr>
+        <w:rFonts w:ascii="Wingdings" w:hAnsi="Wingdings" w:hint="default"/>
+      </w:rPr>
+    </w:lvl>
+    <w:lvl w:ilvl="6" w:tplc="10090001" w:tentative="1">
+      <w:start w:val="1"/>
+      <w:numFmt w:val="bullet"/>
+      <w:lvlText w:val=""/>
+      <w:lvlJc w:val="left"/>
+      <w:pPr>
+        <w:ind w:left="5040" w:hanging="360"/>
+      </w:pPr>
+      <w:rPr>
+        <w:rFonts w:ascii="Symbol" w:hAnsi="Symbol" w:hint="default"/>
+      </w:rPr>
+    </w:lvl>
+    <w:lvl w:ilvl="7" w:tplc="10090003" w:tentative="1">
+      <w:start w:val="1"/>
+      <w:numFmt w:val="bullet"/>
+      <w:lvlText w:val="o"/>
+      <w:lvlJc w:val="left"/>
+      <w:pPr>
+        <w:ind w:left="5760" w:hanging="360"/>
+      </w:pPr>
+      <w:rPr>
+        <w:rFonts w:ascii="Courier New" w:hAnsi="Courier New" w:cs="Courier New" w:hint="default"/>
+      </w:rPr>
+    </w:lvl>
+    <w:lvl w:ilvl="8" w:tplc="10090005" w:tentative="1">
+      <w:start w:val="1"/>
+      <w:numFmt w:val="bullet"/>
+      <w:lvlText w:val=""/>
+      <w:lvlJc w:val="left"/>
+      <w:pPr>
+        <w:ind w:left="6480" w:hanging="360"/>
+      </w:pPr>
+      <w:rPr>
+        <w:rFonts w:ascii="Wingdings" w:hAnsi="Wingdings" w:hint="default"/>
+      </w:rPr>
+    </w:lvl>
+  </w:abstractNum>
+  <w:abstractNum w:abstractNumId="3">
+    <w:nsid w:val="6A550F10"/>
+    <w:multiLevelType w:val="hybridMultilevel"/>
+    <w:tmpl w:val="F48E91C2"/>
+    <w:lvl w:ilvl="0" w:tplc="10090001">
+      <w:start w:val="1"/>
+      <w:numFmt w:val="bullet"/>
+      <w:lvlText w:val=""/>
+      <w:lvlJc w:val="left"/>
+      <w:pPr>
+        <w:ind w:left="720" w:hanging="360"/>
+      </w:pPr>
+      <w:rPr>
+        <w:rFonts w:ascii="Symbol" w:hAnsi="Symbol" w:hint="default"/>
+      </w:rPr>
+    </w:lvl>
+    <w:lvl w:ilvl="1" w:tplc="10090003" w:tentative="1">
+      <w:start w:val="1"/>
+      <w:numFmt w:val="bullet"/>
+      <w:lvlText w:val="o"/>
+      <w:lvlJc w:val="left"/>
+      <w:pPr>
+        <w:ind w:left="1440" w:hanging="360"/>
+      </w:pPr>
+      <w:rPr>
+        <w:rFonts w:ascii="Courier New" w:hAnsi="Courier New" w:cs="Courier New" w:hint="default"/>
+      </w:rPr>
+    </w:lvl>
+    <w:lvl w:ilvl="2" w:tplc="10090005" w:tentative="1">
+      <w:start w:val="1"/>
+      <w:numFmt w:val="bullet"/>
+      <w:lvlText w:val=""/>
+      <w:lvlJc w:val="left"/>
+      <w:pPr>
+        <w:ind w:left="2160" w:hanging="360"/>
+      </w:pPr>
+      <w:rPr>
+        <w:rFonts w:ascii="Wingdings" w:hAnsi="Wingdings" w:hint="default"/>
+      </w:rPr>
+    </w:lvl>
+    <w:lvl w:ilvl="3" w:tplc="10090001" w:tentative="1">
+      <w:start w:val="1"/>
+      <w:numFmt w:val="bullet"/>
+      <w:lvlText w:val=""/>
+      <w:lvlJc w:val="left"/>
+      <w:pPr>
+        <w:ind w:left="2880" w:hanging="360"/>
+      </w:pPr>
+      <w:rPr>
+        <w:rFonts w:ascii="Symbol" w:hAnsi="Symbol" w:hint="default"/>
+      </w:rPr>
+    </w:lvl>
+    <w:lvl w:ilvl="4" w:tplc="10090003" w:tentative="1">
+      <w:start w:val="1"/>
+      <w:numFmt w:val="bullet"/>
+      <w:lvlText w:val="o"/>
+      <w:lvlJc w:val="left"/>
+      <w:pPr>
+        <w:ind w:left="3600" w:hanging="360"/>
+      </w:pPr>
+      <w:rPr>
+        <w:rFonts w:ascii="Courier New" w:hAnsi="Courier New" w:cs="Courier New" w:hint="default"/>
+      </w:rPr>
+    </w:lvl>
+    <w:lvl w:ilvl="5" w:tplc="10090005" w:tentative="1">
+      <w:start w:val="1"/>
+      <w:numFmt w:val="bullet"/>
+      <w:lvlText w:val=""/>
+      <w:lvlJc w:val="left"/>
+      <w:pPr>
+        <w:ind w:left="4320" w:hanging="360"/>
+      </w:pPr>
+      <w:rPr>
+        <w:rFonts w:ascii="Wingdings" w:hAnsi="Wingdings" w:hint="default"/>
+      </w:rPr>
+    </w:lvl>
+    <w:lvl w:ilvl="6" w:tplc="10090001" w:tentative="1">
+      <w:start w:val="1"/>
+      <w:numFmt w:val="bullet"/>
+      <w:lvlText w:val=""/>
+      <w:lvlJc w:val="left"/>
+      <w:pPr>
+        <w:ind w:left="5040" w:hanging="360"/>
+      </w:pPr>
+      <w:rPr>
+        <w:rFonts w:ascii="Symbol" w:hAnsi="Symbol" w:hint="default"/>
+      </w:rPr>
+    </w:lvl>
+    <w:lvl w:ilvl="7" w:tplc="10090003" w:tentative="1">
+      <w:start w:val="1"/>
+      <w:numFmt w:val="bullet"/>
+      <w:lvlText w:val="o"/>
+      <w:lvlJc w:val="left"/>
+      <w:pPr>
+        <w:ind w:left="5760" w:hanging="360"/>
+      </w:pPr>
+      <w:rPr>
+        <w:rFonts w:ascii="Courier New" w:hAnsi="Courier New" w:cs="Courier New" w:hint="default"/>
+      </w:rPr>
+    </w:lvl>
+    <w:lvl w:ilvl="8" w:tplc="10090005" w:tentative="1">
+      <w:start w:val="1"/>
+      <w:numFmt w:val="bullet"/>
+      <w:lvlText w:val=""/>
+      <w:lvlJc w:val="left"/>
+      <w:pPr>
+        <w:ind w:left="6480" w:hanging="360"/>
+      </w:pPr>
+      <w:rPr>
+        <w:rFonts w:ascii="Wingdings" w:hAnsi="Wingdings" w:hint="default"/>
+      </w:rPr>
+    </w:lvl>
+  </w:abstractNum>
+  <w:num w:numId="1">
+    <w:abstractNumId w:val="3"/>
+  </w:num>
+  <w:num w:numId="2">
+    <w:abstractNumId w:val="1"/>
+  </w:num>
+  <w:num w:numId="3">
+    <w:abstractNumId w:val="2"/>
+  </w:num>
+  <w:num w:numId="4">
+    <w:abstractNumId w:val="0"/>
+  </w:num>
+</w:numbering>
+</file>
+
 <file path=word/styles.xml><?xml version="1.0" encoding="utf-8"?>
-<w:styles xmlns:mc="http://schemas.openxmlformats.org/markup-compatibility/2006" xmlns:r="http://schemas.openxmlformats.org/officeDocument/2006/relationships" xmlns:w="http://schemas.openxmlformats.org/wordprocessingml/2006/main" xmlns:w14="http://schemas.microsoft.com/office/word/2010/wordml" mc:Ignorable="w14">
+<w:styles xmlns:r="http://schemas.openxmlformats.org/officeDocument/2006/relationships" xmlns:w="http://schemas.openxmlformats.org/wordprocessingml/2006/main">
   <w:docDefaults>
     <w:rPrDefault>
       <w:rPr>
@@ -1651,6 +3005,7 @@
     <w:uiPriority w:val="99"/>
     <w:semiHidden/>
     <w:unhideWhenUsed/>
+    <w:qFormat/>
     <w:tblPr>
       <w:tblInd w:w="0" w:type="dxa"/>
       <w:tblCellMar>
@@ -1890,7 +3245,7 @@
         <a:sysClr val="windowText" lastClr="000000"/>
       </a:dk1>
       <a:lt1>
-        <a:sysClr val="window" lastClr="7DE17D"/>
+        <a:sysClr val="window" lastClr="78DC78"/>
       </a:lt1>
       <a:dk2>
         <a:srgbClr val="44546A"/>
@@ -2137,7 +3492,7 @@
   <a:extraClrSchemeLst/>
   <a:extLst>
     <a:ext uri="{05A4C25C-085E-4340-85A3-A5531E510DB2}">
-      <thm15:themeFamily xmlns="" xmlns:thm15="http://schemas.microsoft.com/office/thememl/2012/main" name="Office Theme" id="{62F939B6-93AF-4DB8-9C6B-D6C7DFDC589F}" vid="{4A3C46E8-61CC-4603-A589-7422A47A8E4A}"/>
+      <thm15:themeFamily xmlns:thm15="http://schemas.microsoft.com/office/thememl/2012/main" xmlns="" name="Office Theme" id="{62F939B6-93AF-4DB8-9C6B-D6C7DFDC589F}" vid="{4A3C46E8-61CC-4603-A589-7422A47A8E4A}"/>
     </a:ext>
   </a:extLst>
 </a:theme>

</xml_diff>